<commit_message>
Export Long version to pdf
</commit_message>
<xml_diff>
--- a/Konstantinos Bonis Resume - Long Version.docx
+++ b/Konstantinos Bonis Resume - Long Version.docx
@@ -40,9 +40,56 @@
           <w:sz w:val="20"/>
           <w:szCs w:val="20"/>
         </w:rPr>
+        <w:t xml:space="preserve">resume: </w:t>
+      </w:r>
+      <w:hyperlink r:id="rId5" w:history="1">
+        <w:r>
+          <w:rPr>
+            <w:rStyle w:val="Hyperlink"/>
+            <w:rFonts w:asciiTheme="minorHAnsi" w:hAnsiTheme="minorHAnsi"/>
+            <w:sz w:val="20"/>
+            <w:szCs w:val="20"/>
+          </w:rPr>
+          <w:t>https://kmponis.</w:t>
+        </w:r>
+        <w:r>
+          <w:rPr>
+            <w:rStyle w:val="Hyperlink"/>
+            <w:rFonts w:asciiTheme="minorHAnsi" w:hAnsiTheme="minorHAnsi"/>
+            <w:sz w:val="20"/>
+            <w:szCs w:val="20"/>
+          </w:rPr>
+          <w:t>g</w:t>
+        </w:r>
+        <w:r>
+          <w:rPr>
+            <w:rStyle w:val="Hyperlink"/>
+            <w:rFonts w:asciiTheme="minorHAnsi" w:hAnsiTheme="minorHAnsi"/>
+            <w:sz w:val="20"/>
+            <w:szCs w:val="20"/>
+          </w:rPr>
+          <w:t>ithub.io/</w:t>
+        </w:r>
+      </w:hyperlink>
+      <w:r>
+        <w:rPr>
+          <w:rFonts w:asciiTheme="minorHAnsi" w:hAnsiTheme="minorHAnsi"/>
+          <w:color w:val="0F243E"/>
+          <w:sz w:val="20"/>
+          <w:szCs w:val="20"/>
+        </w:rPr>
+        <w:t xml:space="preserve">, </w:t>
+      </w:r>
+      <w:r>
+        <w:rPr>
+          <w:rFonts w:asciiTheme="minorHAnsi" w:hAnsiTheme="minorHAnsi"/>
+          <w:color w:val="0F243E"/>
+          <w:sz w:val="20"/>
+          <w:szCs w:val="20"/>
+        </w:rPr>
         <w:t xml:space="preserve">e-mail: </w:t>
       </w:r>
-      <w:hyperlink r:id="rId5" w:history="1">
+      <w:hyperlink r:id="rId6" w:history="1">
         <w:r>
           <w:rPr>
             <w:rStyle w:val="Hyperlink"/>
@@ -60,7 +107,29 @@
           <w:sz w:val="20"/>
           <w:szCs w:val="20"/>
         </w:rPr>
-        <w:t xml:space="preserve">, </w:t>
+        <w:t xml:space="preserve"> </w:t>
+      </w:r>
+    </w:p>
+    <w:p>
+      <w:pPr>
+        <w:widowControl/>
+        <w:spacing w:after="0" w:line="240" w:lineRule="auto"/>
+        <w:jc w:val="center"/>
+        <w:rPr>
+          <w:rFonts w:asciiTheme="minorHAnsi" w:hAnsiTheme="minorHAnsi"/>
+          <w:color w:val="0F243E"/>
+          <w:sz w:val="20"/>
+          <w:szCs w:val="20"/>
+        </w:rPr>
+      </w:pPr>
+      <w:r>
+        <w:rPr>
+          <w:rFonts w:asciiTheme="minorHAnsi" w:hAnsiTheme="minorHAnsi"/>
+          <w:color w:val="0F243E"/>
+          <w:sz w:val="20"/>
+          <w:szCs w:val="20"/>
+        </w:rPr>
+        <w:t>Mobile: +44(0)7931072449</w:t>
       </w:r>
       <w:r>
         <w:rPr>
@@ -69,7 +138,27 @@
           <w:sz w:val="20"/>
           <w:szCs w:val="20"/>
         </w:rPr>
-        <w:t>Mobile: +44(0)7931072449</w:t>
+        <w:t xml:space="preserve">, GitHub: </w:t>
+      </w:r>
+      <w:hyperlink r:id="rId7" w:history="1">
+        <w:r>
+          <w:rPr>
+            <w:rStyle w:val="Hyperlink"/>
+            <w:rFonts w:asciiTheme="minorHAnsi" w:hAnsiTheme="minorHAnsi"/>
+            <w:sz w:val="20"/>
+            <w:szCs w:val="20"/>
+          </w:rPr>
+          <w:t>https://github.com/kmponis</w:t>
+        </w:r>
+      </w:hyperlink>
+      <w:r>
+        <w:rPr>
+          <w:rFonts w:asciiTheme="minorHAnsi" w:hAnsiTheme="minorHAnsi"/>
+          <w:color w:val="0F243E"/>
+          <w:sz w:val="20"/>
+          <w:szCs w:val="20"/>
+        </w:rPr>
+        <w:t xml:space="preserve"> </w:t>
       </w:r>
     </w:p>
     <w:p>
@@ -246,7 +335,7 @@
       </w:tr>
       <w:tr>
         <w:trPr>
-          <w:trHeight w:val="323"/>
+          <w:trHeight w:val="359"/>
         </w:trPr>
         <w:tc>
           <w:tcPr>
@@ -1305,23 +1394,7 @@
                 <w:sz w:val="20"/>
                 <w:szCs w:val="20"/>
               </w:rPr>
-              <w:t xml:space="preserve"> Java</w:t>
-            </w:r>
-            <w:r>
-              <w:rPr>
-                <w:color w:val="808080" w:themeColor="background1" w:themeShade="80"/>
-                <w:sz w:val="20"/>
-                <w:szCs w:val="20"/>
-              </w:rPr>
-              <w:t>, Streams</w:t>
-            </w:r>
-            <w:r>
-              <w:rPr>
-                <w:color w:val="808080" w:themeColor="background1" w:themeShade="80"/>
-                <w:sz w:val="20"/>
-                <w:szCs w:val="20"/>
-              </w:rPr>
-              <w:t xml:space="preserve">, REST, Spring, Maven, GIT, </w:t>
+              <w:t xml:space="preserve"> Java, REST, Spring, Maven, GIT, </w:t>
             </w:r>
             <w:r>
               <w:rPr>
@@ -1331,6 +1404,14 @@
               </w:rPr>
               <w:t>AWS, Lambda</w:t>
             </w:r>
+            <w:r>
+              <w:rPr>
+                <w:color w:val="808080" w:themeColor="background1" w:themeShade="80"/>
+                <w:sz w:val="20"/>
+                <w:szCs w:val="20"/>
+              </w:rPr>
+              <w:t>, S3</w:t>
+            </w:r>
           </w:p>
           <w:p>
             <w:pPr>
@@ -1356,15 +1437,7 @@
                 <w:sz w:val="20"/>
                 <w:szCs w:val="20"/>
               </w:rPr>
-              <w:t>Chatbox</w:t>
-            </w:r>
-            <w:r>
-              <w:rPr>
-                <w:b/>
-                <w:sz w:val="20"/>
-                <w:szCs w:val="20"/>
-              </w:rPr>
-              <w:t xml:space="preserve"> Proof of Concept (remote),</w:t>
+              <w:t>Chatbox Proof of Concept (remote),</w:t>
             </w:r>
             <w:r>
               <w:rPr>
@@ -1378,14 +1451,7 @@
                 <w:sz w:val="20"/>
                 <w:szCs w:val="20"/>
               </w:rPr>
-              <w:t>Web Application. A static serverless Chatbox using AWS</w:t>
-            </w:r>
-            <w:r>
-              <w:rPr>
-                <w:sz w:val="20"/>
-                <w:szCs w:val="20"/>
-              </w:rPr>
-              <w:t>. Technologies:</w:t>
+              <w:t>Web Application. A static serverless Chatbox using AWS. Technologies:</w:t>
             </w:r>
             <w:r>
               <w:rPr>
@@ -3614,15 +3680,7 @@
                 <w:sz w:val="26"/>
                 <w:szCs w:val="26"/>
               </w:rPr>
-              <w:t xml:space="preserve">Network </w:t>
-            </w:r>
-            <w:r>
-              <w:rPr>
-                <w:color w:val="404040"/>
-                <w:sz w:val="26"/>
-                <w:szCs w:val="26"/>
-              </w:rPr>
-              <w:t>Software Engineer</w:t>
+              <w:t>Network Software Engineer</w:t>
             </w:r>
           </w:p>
           <w:p>
@@ -5388,11 +5446,14 @@
       </w:tr>
       <w:tr>
         <w:trPr>
-          <w:trHeight w:val="1626"/>
+          <w:trHeight w:val="1907"/>
         </w:trPr>
         <w:tc>
           <w:tcPr>
             <w:tcW w:w="2309" w:type="dxa"/>
+            <w:tcBorders>
+              <w:bottom w:val="single" w:sz="4" w:space="0" w:color="808080" w:themeColor="background1" w:themeShade="80"/>
+            </w:tcBorders>
             <w:tcMar>
               <w:left w:w="108" w:type="dxa"/>
               <w:right w:w="108" w:type="dxa"/>
@@ -5427,6 +5488,390 @@
                 <w:szCs w:val="24"/>
               </w:rPr>
               <w:t xml:space="preserve"> / Trainings</w:t>
+            </w:r>
+          </w:p>
+        </w:tc>
+        <w:tc>
+          <w:tcPr>
+            <w:tcW w:w="8492" w:type="dxa"/>
+            <w:tcBorders>
+              <w:bottom w:val="single" w:sz="4" w:space="0" w:color="808080" w:themeColor="background1" w:themeShade="80"/>
+            </w:tcBorders>
+            <w:tcMar>
+              <w:left w:w="108" w:type="dxa"/>
+              <w:right w:w="108" w:type="dxa"/>
+            </w:tcMar>
+          </w:tcPr>
+          <w:p>
+            <w:pPr>
+              <w:widowControl/>
+              <w:spacing w:after="0" w:line="240" w:lineRule="auto"/>
+              <w:jc w:val="both"/>
+              <w:rPr>
+                <w:sz w:val="4"/>
+                <w:szCs w:val="4"/>
+              </w:rPr>
+            </w:pPr>
+          </w:p>
+          <w:p>
+            <w:pPr>
+              <w:widowControl/>
+              <w:spacing w:after="0" w:line="240" w:lineRule="auto"/>
+              <w:jc w:val="both"/>
+            </w:pPr>
+            <w:r>
+              <w:rPr>
+                <w:sz w:val="20"/>
+                <w:szCs w:val="20"/>
+              </w:rPr>
+              <w:t>MEng, Electronic and Computer Engineer, Techn</w:t>
+            </w:r>
+            <w:r>
+              <w:rPr>
+                <w:sz w:val="20"/>
+                <w:szCs w:val="20"/>
+              </w:rPr>
+              <w:t xml:space="preserve">ical University of Crete, 2012 </w:t>
+            </w:r>
+            <w:r>
+              <w:rPr>
+                <w:sz w:val="20"/>
+                <w:szCs w:val="20"/>
+              </w:rPr>
+              <w:t>(7.13/10)</w:t>
+            </w:r>
+          </w:p>
+          <w:p>
+            <w:pPr>
+              <w:widowControl/>
+              <w:spacing w:after="0" w:line="240" w:lineRule="auto"/>
+              <w:jc w:val="both"/>
+              <w:rPr>
+                <w:color w:val="808080"/>
+                <w:sz w:val="20"/>
+                <w:szCs w:val="20"/>
+              </w:rPr>
+            </w:pPr>
+            <w:r>
+              <w:rPr>
+                <w:color w:val="808080"/>
+                <w:sz w:val="20"/>
+                <w:szCs w:val="20"/>
+              </w:rPr>
+              <w:t xml:space="preserve">- Thesis, </w:t>
+            </w:r>
+            <w:proofErr w:type="gramStart"/>
+            <w:r>
+              <w:rPr>
+                <w:color w:val="808080"/>
+                <w:sz w:val="20"/>
+                <w:szCs w:val="20"/>
+              </w:rPr>
+              <w:t>Estimate</w:t>
+            </w:r>
+            <w:proofErr w:type="gramEnd"/>
+            <w:r>
+              <w:rPr>
+                <w:color w:val="808080"/>
+                <w:sz w:val="20"/>
+                <w:szCs w:val="20"/>
+              </w:rPr>
+              <w:t xml:space="preserve"> cost for connectin</w:t>
+            </w:r>
+            <w:r>
+              <w:rPr>
+                <w:color w:val="808080"/>
+                <w:sz w:val="20"/>
+                <w:szCs w:val="20"/>
+              </w:rPr>
+              <w:t>g Wind Farms to Network, Matlab</w:t>
+            </w:r>
+            <w:r>
+              <w:rPr>
+                <w:color w:val="808080"/>
+                <w:sz w:val="20"/>
+                <w:szCs w:val="20"/>
+              </w:rPr>
+              <w:t xml:space="preserve"> (9.87/10)</w:t>
+            </w:r>
+          </w:p>
+          <w:p>
+            <w:pPr>
+              <w:widowControl/>
+              <w:spacing w:after="0" w:line="240" w:lineRule="auto"/>
+              <w:jc w:val="both"/>
+              <w:rPr>
+                <w:color w:val="808080"/>
+                <w:sz w:val="20"/>
+                <w:szCs w:val="20"/>
+              </w:rPr>
+            </w:pPr>
+            <w:r>
+              <w:rPr>
+                <w:color w:val="808080"/>
+                <w:sz w:val="20"/>
+                <w:szCs w:val="20"/>
+              </w:rPr>
+              <w:t>- Develop</w:t>
+            </w:r>
+            <w:r>
+              <w:rPr>
+                <w:color w:val="808080"/>
+                <w:sz w:val="20"/>
+                <w:szCs w:val="20"/>
+              </w:rPr>
+              <w:t>ed</w:t>
+            </w:r>
+            <w:r>
+              <w:rPr>
+                <w:color w:val="808080"/>
+                <w:sz w:val="20"/>
+                <w:szCs w:val="20"/>
+              </w:rPr>
+              <w:t xml:space="preserve"> a Un</w:t>
+            </w:r>
+            <w:r>
+              <w:rPr>
+                <w:color w:val="808080"/>
+                <w:sz w:val="20"/>
+                <w:szCs w:val="20"/>
+              </w:rPr>
+              <w:t>i</w:t>
+            </w:r>
+            <w:r>
+              <w:rPr>
+                <w:color w:val="808080"/>
+                <w:sz w:val="20"/>
+                <w:szCs w:val="20"/>
+              </w:rPr>
+              <w:t>x Operating System using C/C++</w:t>
+            </w:r>
+          </w:p>
+          <w:p>
+            <w:pPr>
+              <w:widowControl/>
+              <w:spacing w:after="0" w:line="240" w:lineRule="auto"/>
+              <w:jc w:val="both"/>
+              <w:rPr>
+                <w:color w:val="808080"/>
+                <w:sz w:val="20"/>
+                <w:szCs w:val="20"/>
+              </w:rPr>
+            </w:pPr>
+            <w:r>
+              <w:rPr>
+                <w:color w:val="808080"/>
+                <w:sz w:val="20"/>
+                <w:szCs w:val="20"/>
+              </w:rPr>
+              <w:t xml:space="preserve">- Embedded ABS System on a </w:t>
+            </w:r>
+            <w:r>
+              <w:rPr>
+                <w:color w:val="808080"/>
+                <w:sz w:val="20"/>
+                <w:szCs w:val="20"/>
+              </w:rPr>
+              <w:t>remote-control</w:t>
+            </w:r>
+            <w:r>
+              <w:rPr>
+                <w:color w:val="808080"/>
+                <w:sz w:val="20"/>
+                <w:szCs w:val="20"/>
+              </w:rPr>
+              <w:t xml:space="preserve"> car using VHDL, C/C++</w:t>
+            </w:r>
+          </w:p>
+          <w:p>
+            <w:pPr>
+              <w:widowControl/>
+              <w:spacing w:after="0" w:line="240" w:lineRule="auto"/>
+              <w:jc w:val="both"/>
+              <w:rPr>
+                <w:color w:val="808080" w:themeColor="background1" w:themeShade="80"/>
+                <w:sz w:val="20"/>
+                <w:szCs w:val="20"/>
+              </w:rPr>
+            </w:pPr>
+            <w:r>
+              <w:rPr>
+                <w:sz w:val="20"/>
+                <w:szCs w:val="20"/>
+              </w:rPr>
+              <w:t>AWS Certified</w:t>
+            </w:r>
+            <w:r>
+              <w:rPr>
+                <w:sz w:val="20"/>
+                <w:szCs w:val="20"/>
+              </w:rPr>
+              <w:t xml:space="preserve"> Developer,</w:t>
+            </w:r>
+            <w:r>
+              <w:rPr>
+                <w:color w:val="808080" w:themeColor="background1" w:themeShade="80"/>
+                <w:sz w:val="20"/>
+                <w:szCs w:val="20"/>
+              </w:rPr>
+              <w:t xml:space="preserve"> QA, October 2019</w:t>
+            </w:r>
+          </w:p>
+          <w:p>
+            <w:pPr>
+              <w:widowControl/>
+              <w:spacing w:after="0" w:line="240" w:lineRule="auto"/>
+              <w:jc w:val="both"/>
+              <w:rPr>
+                <w:color w:val="808080" w:themeColor="background1" w:themeShade="80"/>
+                <w:sz w:val="20"/>
+                <w:szCs w:val="20"/>
+              </w:rPr>
+            </w:pPr>
+            <w:r>
+              <w:rPr>
+                <w:sz w:val="20"/>
+                <w:szCs w:val="20"/>
+              </w:rPr>
+              <w:t>The art of Hacking,</w:t>
+            </w:r>
+            <w:r>
+              <w:rPr>
+                <w:color w:val="808080" w:themeColor="background1" w:themeShade="80"/>
+                <w:sz w:val="20"/>
+                <w:szCs w:val="20"/>
+              </w:rPr>
+              <w:t xml:space="preserve"> QA, October 2018</w:t>
+            </w:r>
+          </w:p>
+          <w:p>
+            <w:pPr>
+              <w:widowControl/>
+              <w:spacing w:after="0" w:line="240" w:lineRule="auto"/>
+              <w:jc w:val="both"/>
+              <w:rPr>
+                <w:color w:val="808080" w:themeColor="background1" w:themeShade="80"/>
+                <w:sz w:val="20"/>
+                <w:szCs w:val="20"/>
+              </w:rPr>
+            </w:pPr>
+            <w:r>
+              <w:rPr>
+                <w:sz w:val="20"/>
+                <w:szCs w:val="20"/>
+              </w:rPr>
+              <w:t>Openshift</w:t>
+            </w:r>
+            <w:r>
+              <w:rPr>
+                <w:sz w:val="20"/>
+                <w:szCs w:val="20"/>
+              </w:rPr>
+              <w:t xml:space="preserve"> for beginners</w:t>
+            </w:r>
+            <w:r>
+              <w:rPr>
+                <w:sz w:val="20"/>
+                <w:szCs w:val="20"/>
+              </w:rPr>
+              <w:t>,</w:t>
+            </w:r>
+            <w:r>
+              <w:rPr>
+                <w:color w:val="808080" w:themeColor="background1" w:themeShade="80"/>
+                <w:sz w:val="20"/>
+                <w:szCs w:val="20"/>
+              </w:rPr>
+              <w:t xml:space="preserve"> August 2018 </w:t>
+            </w:r>
+          </w:p>
+          <w:p>
+            <w:pPr>
+              <w:widowControl/>
+              <w:spacing w:after="0" w:line="240" w:lineRule="auto"/>
+              <w:jc w:val="both"/>
+              <w:rPr>
+                <w:color w:val="808080"/>
+                <w:sz w:val="20"/>
+                <w:szCs w:val="20"/>
+              </w:rPr>
+            </w:pPr>
+            <w:r>
+              <w:rPr>
+                <w:sz w:val="20"/>
+                <w:szCs w:val="20"/>
+              </w:rPr>
+              <w:t xml:space="preserve">7th International Metu Robotics Days, </w:t>
+            </w:r>
+            <w:r>
+              <w:rPr>
+                <w:color w:val="808080"/>
+                <w:sz w:val="20"/>
+                <w:szCs w:val="20"/>
+              </w:rPr>
+              <w:t>Middle East Technical</w:t>
+            </w:r>
+            <w:r>
+              <w:rPr>
+                <w:color w:val="808080"/>
+                <w:sz w:val="20"/>
+                <w:szCs w:val="20"/>
+              </w:rPr>
+              <w:t xml:space="preserve"> University, April 2010</w:t>
+            </w:r>
+          </w:p>
+          <w:p>
+            <w:pPr>
+              <w:widowControl/>
+              <w:spacing w:after="0" w:line="240" w:lineRule="auto"/>
+              <w:jc w:val="both"/>
+              <w:rPr>
+                <w:sz w:val="4"/>
+                <w:szCs w:val="4"/>
+              </w:rPr>
+            </w:pPr>
+          </w:p>
+        </w:tc>
+      </w:tr>
+      <w:tr>
+        <w:trPr>
+          <w:trHeight w:val="496"/>
+        </w:trPr>
+        <w:tc>
+          <w:tcPr>
+            <w:tcW w:w="2309" w:type="dxa"/>
+            <w:tcBorders>
+              <w:top w:val="single" w:sz="4" w:space="0" w:color="808080" w:themeColor="background1" w:themeShade="80"/>
+            </w:tcBorders>
+            <w:tcMar>
+              <w:left w:w="108" w:type="dxa"/>
+              <w:right w:w="108" w:type="dxa"/>
+            </w:tcMar>
+          </w:tcPr>
+          <w:p>
+            <w:pPr>
+              <w:widowControl/>
+              <w:spacing w:after="0" w:line="240" w:lineRule="auto"/>
+              <w:jc w:val="both"/>
+              <w:rPr>
+                <w:sz w:val="4"/>
+                <w:szCs w:val="4"/>
+              </w:rPr>
+            </w:pPr>
+          </w:p>
+          <w:p>
+            <w:pPr>
+              <w:rPr>
+                <w:sz w:val="24"/>
+                <w:szCs w:val="24"/>
+              </w:rPr>
+            </w:pPr>
+            <w:r>
+              <w:rPr>
+                <w:sz w:val="24"/>
+                <w:szCs w:val="24"/>
+              </w:rPr>
+              <w:t>Achievements</w:t>
             </w:r>
           </w:p>
         </w:tc>
@@ -5451,391 +5896,6 @@
           </w:p>
           <w:p>
             <w:pPr>
-              <w:widowControl/>
-              <w:spacing w:after="0" w:line="240" w:lineRule="auto"/>
-              <w:jc w:val="both"/>
-            </w:pPr>
-            <w:r>
-              <w:rPr>
-                <w:sz w:val="20"/>
-                <w:szCs w:val="20"/>
-              </w:rPr>
-              <w:t>MEng, Electronic and Computer Engineer, Techn</w:t>
-            </w:r>
-            <w:r>
-              <w:rPr>
-                <w:sz w:val="20"/>
-                <w:szCs w:val="20"/>
-              </w:rPr>
-              <w:t xml:space="preserve">ical University of Crete, 2012 </w:t>
-            </w:r>
-            <w:r>
-              <w:rPr>
-                <w:sz w:val="20"/>
-                <w:szCs w:val="20"/>
-              </w:rPr>
-              <w:t>(7.13/10)</w:t>
-            </w:r>
-          </w:p>
-          <w:p>
-            <w:pPr>
-              <w:widowControl/>
-              <w:spacing w:after="0" w:line="240" w:lineRule="auto"/>
-              <w:jc w:val="both"/>
-              <w:rPr>
-                <w:color w:val="808080"/>
-                <w:sz w:val="20"/>
-                <w:szCs w:val="20"/>
-              </w:rPr>
-            </w:pPr>
-            <w:r>
-              <w:rPr>
-                <w:color w:val="808080"/>
-                <w:sz w:val="20"/>
-                <w:szCs w:val="20"/>
-              </w:rPr>
-              <w:t xml:space="preserve">- Thesis, </w:t>
-            </w:r>
-            <w:proofErr w:type="gramStart"/>
-            <w:r>
-              <w:rPr>
-                <w:color w:val="808080"/>
-                <w:sz w:val="20"/>
-                <w:szCs w:val="20"/>
-              </w:rPr>
-              <w:t>Estimate</w:t>
-            </w:r>
-            <w:proofErr w:type="gramEnd"/>
-            <w:r>
-              <w:rPr>
-                <w:color w:val="808080"/>
-                <w:sz w:val="20"/>
-                <w:szCs w:val="20"/>
-              </w:rPr>
-              <w:t xml:space="preserve"> cost for connectin</w:t>
-            </w:r>
-            <w:r>
-              <w:rPr>
-                <w:color w:val="808080"/>
-                <w:sz w:val="20"/>
-                <w:szCs w:val="20"/>
-              </w:rPr>
-              <w:t>g Wind Farms to Network, Matlab</w:t>
-            </w:r>
-            <w:r>
-              <w:rPr>
-                <w:color w:val="808080"/>
-                <w:sz w:val="20"/>
-                <w:szCs w:val="20"/>
-              </w:rPr>
-              <w:t xml:space="preserve"> (9.87/10)</w:t>
-            </w:r>
-          </w:p>
-          <w:p>
-            <w:pPr>
-              <w:widowControl/>
-              <w:spacing w:after="0" w:line="240" w:lineRule="auto"/>
-              <w:jc w:val="both"/>
-              <w:rPr>
-                <w:color w:val="808080"/>
-                <w:sz w:val="20"/>
-                <w:szCs w:val="20"/>
-              </w:rPr>
-            </w:pPr>
-            <w:r>
-              <w:rPr>
-                <w:color w:val="808080"/>
-                <w:sz w:val="20"/>
-                <w:szCs w:val="20"/>
-              </w:rPr>
-              <w:t>- Develop</w:t>
-            </w:r>
-            <w:r>
-              <w:rPr>
-                <w:color w:val="808080"/>
-                <w:sz w:val="20"/>
-                <w:szCs w:val="20"/>
-              </w:rPr>
-              <w:t>ed</w:t>
-            </w:r>
-            <w:r>
-              <w:rPr>
-                <w:color w:val="808080"/>
-                <w:sz w:val="20"/>
-                <w:szCs w:val="20"/>
-              </w:rPr>
-              <w:t xml:space="preserve"> a Un</w:t>
-            </w:r>
-            <w:r>
-              <w:rPr>
-                <w:color w:val="808080"/>
-                <w:sz w:val="20"/>
-                <w:szCs w:val="20"/>
-              </w:rPr>
-              <w:t>i</w:t>
-            </w:r>
-            <w:r>
-              <w:rPr>
-                <w:color w:val="808080"/>
-                <w:sz w:val="20"/>
-                <w:szCs w:val="20"/>
-              </w:rPr>
-              <w:t>x Operating System using C/C++</w:t>
-            </w:r>
-          </w:p>
-          <w:p>
-            <w:pPr>
-              <w:widowControl/>
-              <w:spacing w:after="0" w:line="240" w:lineRule="auto"/>
-              <w:jc w:val="both"/>
-              <w:rPr>
-                <w:color w:val="808080"/>
-                <w:sz w:val="20"/>
-                <w:szCs w:val="20"/>
-              </w:rPr>
-            </w:pPr>
-            <w:r>
-              <w:rPr>
-                <w:color w:val="808080"/>
-                <w:sz w:val="20"/>
-                <w:szCs w:val="20"/>
-              </w:rPr>
-              <w:t xml:space="preserve">- Embedded ABS System on a </w:t>
-            </w:r>
-            <w:r>
-              <w:rPr>
-                <w:color w:val="808080"/>
-                <w:sz w:val="20"/>
-                <w:szCs w:val="20"/>
-              </w:rPr>
-              <w:t>remote-control</w:t>
-            </w:r>
-            <w:r>
-              <w:rPr>
-                <w:color w:val="808080"/>
-                <w:sz w:val="20"/>
-                <w:szCs w:val="20"/>
-              </w:rPr>
-              <w:t xml:space="preserve"> car using VHDL, C/C++</w:t>
-            </w:r>
-          </w:p>
-          <w:p>
-            <w:pPr>
-              <w:widowControl/>
-              <w:spacing w:after="0" w:line="240" w:lineRule="auto"/>
-              <w:jc w:val="both"/>
-              <w:rPr>
-                <w:color w:val="808080" w:themeColor="background1" w:themeShade="80"/>
-                <w:sz w:val="20"/>
-                <w:szCs w:val="20"/>
-              </w:rPr>
-            </w:pPr>
-            <w:r>
-              <w:rPr>
-                <w:sz w:val="20"/>
-                <w:szCs w:val="20"/>
-              </w:rPr>
-              <w:t>AWS Certified</w:t>
-            </w:r>
-            <w:r>
-              <w:rPr>
-                <w:sz w:val="20"/>
-                <w:szCs w:val="20"/>
-              </w:rPr>
-              <w:t xml:space="preserve"> Developer</w:t>
-            </w:r>
-            <w:r>
-              <w:rPr>
-                <w:sz w:val="20"/>
-                <w:szCs w:val="20"/>
-              </w:rPr>
-              <w:t>,</w:t>
-            </w:r>
-            <w:r>
-              <w:rPr>
-                <w:color w:val="808080" w:themeColor="background1" w:themeShade="80"/>
-                <w:sz w:val="20"/>
-                <w:szCs w:val="20"/>
-              </w:rPr>
-              <w:t xml:space="preserve"> QA, October 2019</w:t>
-            </w:r>
-          </w:p>
-          <w:p>
-            <w:pPr>
-              <w:widowControl/>
-              <w:spacing w:after="0" w:line="240" w:lineRule="auto"/>
-              <w:jc w:val="both"/>
-              <w:rPr>
-                <w:color w:val="808080" w:themeColor="background1" w:themeShade="80"/>
-                <w:sz w:val="20"/>
-                <w:szCs w:val="20"/>
-              </w:rPr>
-            </w:pPr>
-            <w:r>
-              <w:rPr>
-                <w:sz w:val="20"/>
-                <w:szCs w:val="20"/>
-              </w:rPr>
-              <w:t>The art of Hacking,</w:t>
-            </w:r>
-            <w:r>
-              <w:rPr>
-                <w:color w:val="808080" w:themeColor="background1" w:themeShade="80"/>
-                <w:sz w:val="20"/>
-                <w:szCs w:val="20"/>
-              </w:rPr>
-              <w:t xml:space="preserve"> QA, October 2018</w:t>
-            </w:r>
-          </w:p>
-          <w:p>
-            <w:pPr>
-              <w:widowControl/>
-              <w:spacing w:after="0" w:line="240" w:lineRule="auto"/>
-              <w:jc w:val="both"/>
-              <w:rPr>
-                <w:color w:val="808080" w:themeColor="background1" w:themeShade="80"/>
-                <w:sz w:val="20"/>
-                <w:szCs w:val="20"/>
-              </w:rPr>
-            </w:pPr>
-            <w:r>
-              <w:rPr>
-                <w:sz w:val="20"/>
-                <w:szCs w:val="20"/>
-              </w:rPr>
-              <w:t>Openshift</w:t>
-            </w:r>
-            <w:r>
-              <w:rPr>
-                <w:sz w:val="20"/>
-                <w:szCs w:val="20"/>
-              </w:rPr>
-              <w:t xml:space="preserve"> for beginners</w:t>
-            </w:r>
-            <w:r>
-              <w:rPr>
-                <w:sz w:val="20"/>
-                <w:szCs w:val="20"/>
-              </w:rPr>
-              <w:t>,</w:t>
-            </w:r>
-            <w:r>
-              <w:rPr>
-                <w:color w:val="808080" w:themeColor="background1" w:themeShade="80"/>
-                <w:sz w:val="20"/>
-                <w:szCs w:val="20"/>
-              </w:rPr>
-              <w:t xml:space="preserve"> August 2018 </w:t>
-            </w:r>
-          </w:p>
-          <w:p>
-            <w:pPr>
-              <w:widowControl/>
-              <w:spacing w:after="0" w:line="240" w:lineRule="auto"/>
-              <w:jc w:val="both"/>
-              <w:rPr>
-                <w:color w:val="808080"/>
-                <w:sz w:val="20"/>
-                <w:szCs w:val="20"/>
-              </w:rPr>
-            </w:pPr>
-            <w:r>
-              <w:rPr>
-                <w:sz w:val="20"/>
-                <w:szCs w:val="20"/>
-              </w:rPr>
-              <w:t xml:space="preserve">7th International Metu Robotics Days, </w:t>
-            </w:r>
-            <w:r>
-              <w:rPr>
-                <w:color w:val="808080"/>
-                <w:sz w:val="20"/>
-                <w:szCs w:val="20"/>
-              </w:rPr>
-              <w:t>Middle East Technical</w:t>
-            </w:r>
-            <w:r>
-              <w:rPr>
-                <w:color w:val="808080"/>
-                <w:sz w:val="20"/>
-                <w:szCs w:val="20"/>
-              </w:rPr>
-              <w:t xml:space="preserve"> University, April 2010</w:t>
-            </w:r>
-          </w:p>
-          <w:p>
-            <w:pPr>
-              <w:widowControl/>
-              <w:spacing w:after="0" w:line="240" w:lineRule="auto"/>
-              <w:jc w:val="both"/>
-              <w:rPr>
-                <w:sz w:val="4"/>
-                <w:szCs w:val="4"/>
-              </w:rPr>
-            </w:pPr>
-          </w:p>
-        </w:tc>
-      </w:tr>
-      <w:tr>
-        <w:trPr>
-          <w:trHeight w:val="496"/>
-        </w:trPr>
-        <w:tc>
-          <w:tcPr>
-            <w:tcW w:w="2309" w:type="dxa"/>
-            <w:tcMar>
-              <w:left w:w="108" w:type="dxa"/>
-              <w:right w:w="108" w:type="dxa"/>
-            </w:tcMar>
-          </w:tcPr>
-          <w:p>
-            <w:pPr>
-              <w:widowControl/>
-              <w:spacing w:after="0" w:line="240" w:lineRule="auto"/>
-              <w:jc w:val="both"/>
-              <w:rPr>
-                <w:sz w:val="4"/>
-                <w:szCs w:val="4"/>
-              </w:rPr>
-            </w:pPr>
-          </w:p>
-          <w:p>
-            <w:pPr>
-              <w:rPr>
-                <w:sz w:val="24"/>
-                <w:szCs w:val="24"/>
-              </w:rPr>
-            </w:pPr>
-            <w:r>
-              <w:rPr>
-                <w:sz w:val="24"/>
-                <w:szCs w:val="24"/>
-              </w:rPr>
-              <w:t>Achievements</w:t>
-            </w:r>
-          </w:p>
-        </w:tc>
-        <w:tc>
-          <w:tcPr>
-            <w:tcW w:w="8492" w:type="dxa"/>
-            <w:tcMar>
-              <w:left w:w="108" w:type="dxa"/>
-              <w:right w:w="108" w:type="dxa"/>
-            </w:tcMar>
-          </w:tcPr>
-          <w:p>
-            <w:pPr>
-              <w:widowControl/>
-              <w:spacing w:after="0" w:line="240" w:lineRule="auto"/>
-              <w:jc w:val="both"/>
-              <w:rPr>
-                <w:sz w:val="4"/>
-                <w:szCs w:val="4"/>
-              </w:rPr>
-            </w:pPr>
-          </w:p>
-          <w:p>
-            <w:pPr>
               <w:spacing w:after="0" w:line="240" w:lineRule="auto"/>
               <w:rPr>
                 <w:sz w:val="20"/>
@@ -5898,17 +5958,7 @@
                 <w:sz w:val="20"/>
                 <w:szCs w:val="20"/>
               </w:rPr>
-              <w:t xml:space="preserve">Upgraded a network company, into </w:t>
-            </w:r>
-            <w:bookmarkStart w:id="1" w:name="_GoBack"/>
-            <w:bookmarkEnd w:id="1"/>
-            <w:r>
-              <w:rPr>
-                <w:rFonts w:eastAsia="Times New Roman"/>
-                <w:sz w:val="20"/>
-                <w:szCs w:val="20"/>
-              </w:rPr>
-              <w:t xml:space="preserve">a hardware and software company, </w:t>
+              <w:t xml:space="preserve">Upgraded a network company, into a hardware and software company, </w:t>
             </w:r>
             <w:r>
               <w:rPr>
@@ -5997,6 +6047,8 @@
         <w:widowControl/>
         <w:jc w:val="both"/>
       </w:pPr>
+      <w:bookmarkStart w:id="1" w:name="_GoBack"/>
+      <w:bookmarkEnd w:id="1"/>
     </w:p>
     <w:sectPr>
       <w:pgSz w:w="12240" w:h="15840"/>
@@ -6601,6 +6653,18 @@
       <w:u w:val="single"/>
     </w:rPr>
   </w:style>
+  <w:style w:type="character" w:styleId="FollowedHyperlink">
+    <w:name w:val="FollowedHyperlink"/>
+    <w:basedOn w:val="DefaultParagraphFont"/>
+    <w:uiPriority w:val="99"/>
+    <w:semiHidden/>
+    <w:unhideWhenUsed/>
+    <w:rsid w:val="00CC0C7B"/>
+    <w:rPr>
+      <w:color w:val="954F72" w:themeColor="followedHyperlink"/>
+      <w:u w:val="single"/>
+    </w:rPr>
+  </w:style>
 </w:styles>
 </file>
 
@@ -6870,7 +6934,7 @@
 </file>
 
 <file path=customXml/itemProps1.xml><?xml version="1.0" encoding="utf-8"?>
-<ds:datastoreItem xmlns:ds="http://schemas.openxmlformats.org/officeDocument/2006/customXml" ds:itemID="{4E7C542A-E5DC-914E-A845-F612C7AAB018}">
+<ds:datastoreItem xmlns:ds="http://schemas.openxmlformats.org/officeDocument/2006/customXml" ds:itemID="{724F532A-4D3B-7045-914F-1A37EFA316B4}">
   <ds:schemaRefs>
     <ds:schemaRef ds:uri="http://schemas.openxmlformats.org/officeDocument/2006/bibliography"/>
   </ds:schemaRefs>

</xml_diff>

<commit_message>
Small changes to the long version resume
</commit_message>
<xml_diff>
--- a/Konstantinos Bonis Resume - Long Version.docx
+++ b/Konstantinos Bonis Resume - Long Version.docx
@@ -40,7 +40,16 @@
           <w:sz w:val="20"/>
           <w:szCs w:val="20"/>
         </w:rPr>
-        <w:t xml:space="preserve">resume: </w:t>
+        <w:t>r</w:t>
+      </w:r>
+      <w:r>
+        <w:rPr>
+          <w:rFonts w:asciiTheme="minorHAnsi" w:hAnsiTheme="minorHAnsi"/>
+          <w:color w:val="0F243E"/>
+          <w:sz w:val="20"/>
+          <w:szCs w:val="20"/>
+        </w:rPr>
+        <w:t xml:space="preserve">esume: </w:t>
       </w:r>
       <w:hyperlink r:id="rId5" w:history="1">
         <w:r>
@@ -50,25 +59,7 @@
             <w:sz w:val="20"/>
             <w:szCs w:val="20"/>
           </w:rPr>
-          <w:t>https://kmponis.</w:t>
-        </w:r>
-        <w:r>
-          <w:rPr>
-            <w:rStyle w:val="Hyperlink"/>
-            <w:rFonts w:asciiTheme="minorHAnsi" w:hAnsiTheme="minorHAnsi"/>
-            <w:sz w:val="20"/>
-            <w:szCs w:val="20"/>
-          </w:rPr>
-          <w:t>g</w:t>
-        </w:r>
-        <w:r>
-          <w:rPr>
-            <w:rStyle w:val="Hyperlink"/>
-            <w:rFonts w:asciiTheme="minorHAnsi" w:hAnsiTheme="minorHAnsi"/>
-            <w:sz w:val="20"/>
-            <w:szCs w:val="20"/>
-          </w:rPr>
-          <w:t>ithub.io/</w:t>
+          <w:t>https://kmponis.github.io/</w:t>
         </w:r>
       </w:hyperlink>
       <w:r>
@@ -129,7 +120,16 @@
           <w:sz w:val="20"/>
           <w:szCs w:val="20"/>
         </w:rPr>
-        <w:t>Mobile: +44(0)7931072449</w:t>
+        <w:t>m</w:t>
+      </w:r>
+      <w:r>
+        <w:rPr>
+          <w:rFonts w:asciiTheme="minorHAnsi" w:hAnsiTheme="minorHAnsi"/>
+          <w:color w:val="0F243E"/>
+          <w:sz w:val="20"/>
+          <w:szCs w:val="20"/>
+        </w:rPr>
+        <w:t>obile: +44(0)7931072449</w:t>
       </w:r>
       <w:r>
         <w:rPr>
@@ -1619,6 +1619,20 @@
                 <w:sz w:val="20"/>
                 <w:szCs w:val="20"/>
               </w:rPr>
+              <w:t xml:space="preserve"> a</w:t>
+            </w:r>
+            <w:r>
+              <w:rPr>
+                <w:sz w:val="20"/>
+                <w:szCs w:val="20"/>
+              </w:rPr>
+              <w:t>n Angular frontend with java REST API services</w:t>
+            </w:r>
+            <w:r>
+              <w:rPr>
+                <w:sz w:val="20"/>
+                <w:szCs w:val="20"/>
+              </w:rPr>
               <w:t xml:space="preserve"> </w:t>
             </w:r>
             <w:r>
@@ -1626,7 +1640,7 @@
                 <w:sz w:val="20"/>
                 <w:szCs w:val="20"/>
               </w:rPr>
-              <w:t>a</w:t>
+              <w:t>for</w:t>
             </w:r>
             <w:r>
               <w:rPr>
@@ -1640,14 +1654,275 @@
                 <w:sz w:val="20"/>
                 <w:szCs w:val="20"/>
               </w:rPr>
-              <w:t xml:space="preserve"> application</w:t>
-            </w:r>
-            <w:r>
-              <w:rPr>
-                <w:sz w:val="20"/>
-                <w:szCs w:val="20"/>
-              </w:rPr>
-              <w:t>. A</w:t>
+              <w:t>.</w:t>
+            </w:r>
+            <w:r>
+              <w:rPr>
+                <w:sz w:val="20"/>
+                <w:szCs w:val="20"/>
+              </w:rPr>
+              <w:t xml:space="preserve"> S</w:t>
+            </w:r>
+            <w:r>
+              <w:rPr>
+                <w:sz w:val="20"/>
+                <w:szCs w:val="20"/>
+              </w:rPr>
+              <w:t xml:space="preserve">et up </w:t>
+            </w:r>
+            <w:r>
+              <w:rPr>
+                <w:sz w:val="20"/>
+                <w:szCs w:val="20"/>
+              </w:rPr>
+              <w:t xml:space="preserve">the AWS dev environment and manage the </w:t>
+            </w:r>
+            <w:r>
+              <w:rPr>
+                <w:sz w:val="20"/>
+                <w:szCs w:val="20"/>
+              </w:rPr>
+              <w:t>GIT repo</w:t>
+            </w:r>
+            <w:r>
+              <w:rPr>
+                <w:sz w:val="20"/>
+                <w:szCs w:val="20"/>
+              </w:rPr>
+              <w:t>sitories</w:t>
+            </w:r>
+            <w:r>
+              <w:rPr>
+                <w:sz w:val="20"/>
+                <w:szCs w:val="20"/>
+              </w:rPr>
+              <w:t xml:space="preserve">. </w:t>
+            </w:r>
+            <w:r>
+              <w:rPr>
+                <w:sz w:val="20"/>
+                <w:szCs w:val="20"/>
+              </w:rPr>
+              <w:t>Technologies:</w:t>
+            </w:r>
+            <w:r>
+              <w:rPr>
+                <w:color w:val="808080" w:themeColor="background1" w:themeShade="80"/>
+                <w:sz w:val="20"/>
+                <w:szCs w:val="20"/>
+              </w:rPr>
+              <w:t xml:space="preserve"> </w:t>
+            </w:r>
+            <w:r>
+              <w:rPr>
+                <w:color w:val="808080" w:themeColor="background1" w:themeShade="80"/>
+                <w:sz w:val="20"/>
+                <w:szCs w:val="20"/>
+              </w:rPr>
+              <w:t>Angular</w:t>
+            </w:r>
+            <w:r>
+              <w:rPr>
+                <w:color w:val="808080" w:themeColor="background1" w:themeShade="80"/>
+                <w:sz w:val="20"/>
+                <w:szCs w:val="20"/>
+              </w:rPr>
+              <w:t>, Java, REST, Spring</w:t>
+            </w:r>
+            <w:r>
+              <w:rPr>
+                <w:color w:val="808080" w:themeColor="background1" w:themeShade="80"/>
+                <w:sz w:val="20"/>
+                <w:szCs w:val="20"/>
+              </w:rPr>
+              <w:t>, JPA</w:t>
+            </w:r>
+            <w:r>
+              <w:rPr>
+                <w:color w:val="808080" w:themeColor="background1" w:themeShade="80"/>
+                <w:sz w:val="20"/>
+                <w:szCs w:val="20"/>
+              </w:rPr>
+              <w:t>, Oracle DB</w:t>
+            </w:r>
+            <w:r>
+              <w:rPr>
+                <w:color w:val="808080" w:themeColor="background1" w:themeShade="80"/>
+                <w:sz w:val="20"/>
+                <w:szCs w:val="20"/>
+              </w:rPr>
+              <w:t xml:space="preserve">, </w:t>
+            </w:r>
+            <w:r>
+              <w:rPr>
+                <w:color w:val="808080" w:themeColor="background1" w:themeShade="80"/>
+                <w:sz w:val="20"/>
+                <w:szCs w:val="20"/>
+              </w:rPr>
+              <w:t>Maven</w:t>
+            </w:r>
+            <w:r>
+              <w:rPr>
+                <w:color w:val="808080" w:themeColor="background1" w:themeShade="80"/>
+                <w:sz w:val="20"/>
+                <w:szCs w:val="20"/>
+              </w:rPr>
+              <w:t>, Swagger</w:t>
+            </w:r>
+            <w:r>
+              <w:rPr>
+                <w:color w:val="808080" w:themeColor="background1" w:themeShade="80"/>
+                <w:sz w:val="20"/>
+                <w:szCs w:val="20"/>
+              </w:rPr>
+              <w:t>, GIT</w:t>
+            </w:r>
+            <w:r>
+              <w:rPr>
+                <w:color w:val="808080" w:themeColor="background1" w:themeShade="80"/>
+                <w:sz w:val="20"/>
+                <w:szCs w:val="20"/>
+              </w:rPr>
+              <w:t>,</w:t>
+            </w:r>
+            <w:r>
+              <w:rPr>
+                <w:color w:val="808080" w:themeColor="background1" w:themeShade="80"/>
+                <w:sz w:val="20"/>
+                <w:szCs w:val="20"/>
+              </w:rPr>
+              <w:t xml:space="preserve"> </w:t>
+            </w:r>
+            <w:r>
+              <w:rPr>
+                <w:color w:val="808080" w:themeColor="background1" w:themeShade="80"/>
+                <w:sz w:val="20"/>
+                <w:szCs w:val="20"/>
+              </w:rPr>
+              <w:t>Docker, AWS</w:t>
+            </w:r>
+            <w:r>
+              <w:rPr>
+                <w:color w:val="808080" w:themeColor="background1" w:themeShade="80"/>
+                <w:sz w:val="20"/>
+                <w:szCs w:val="20"/>
+              </w:rPr>
+              <w:t>, EC2</w:t>
+            </w:r>
+          </w:p>
+          <w:p>
+            <w:pPr>
+              <w:widowControl/>
+              <w:spacing w:after="0" w:line="240" w:lineRule="auto"/>
+              <w:jc w:val="both"/>
+              <w:rPr>
+                <w:color w:val="808080" w:themeColor="background1" w:themeShade="80"/>
+                <w:sz w:val="20"/>
+                <w:szCs w:val="20"/>
+              </w:rPr>
+            </w:pPr>
+            <w:r>
+              <w:rPr>
+                <w:sz w:val="20"/>
+                <w:szCs w:val="20"/>
+              </w:rPr>
+              <w:t xml:space="preserve">- </w:t>
+            </w:r>
+            <w:r>
+              <w:rPr>
+                <w:b/>
+                <w:sz w:val="20"/>
+                <w:szCs w:val="20"/>
+              </w:rPr>
+              <w:t xml:space="preserve">EFK Proof </w:t>
+            </w:r>
+            <w:r>
+              <w:rPr>
+                <w:b/>
+                <w:sz w:val="20"/>
+                <w:szCs w:val="20"/>
+              </w:rPr>
+              <w:t>of</w:t>
+            </w:r>
+            <w:r>
+              <w:rPr>
+                <w:b/>
+                <w:sz w:val="20"/>
+                <w:szCs w:val="20"/>
+              </w:rPr>
+              <w:t xml:space="preserve"> Concept</w:t>
+            </w:r>
+            <w:r>
+              <w:rPr>
+                <w:b/>
+                <w:sz w:val="20"/>
+                <w:szCs w:val="20"/>
+              </w:rPr>
+              <w:t xml:space="preserve"> (remote)</w:t>
+            </w:r>
+            <w:r>
+              <w:rPr>
+                <w:b/>
+                <w:sz w:val="20"/>
+                <w:szCs w:val="20"/>
+              </w:rPr>
+              <w:t>,</w:t>
+            </w:r>
+            <w:r>
+              <w:rPr>
+                <w:sz w:val="20"/>
+                <w:szCs w:val="20"/>
+              </w:rPr>
+              <w:t xml:space="preserve"> </w:t>
+            </w:r>
+            <w:r>
+              <w:rPr>
+                <w:sz w:val="20"/>
+                <w:szCs w:val="20"/>
+              </w:rPr>
+              <w:t>Web Application.</w:t>
+            </w:r>
+            <w:r>
+              <w:rPr>
+                <w:sz w:val="20"/>
+                <w:szCs w:val="20"/>
+              </w:rPr>
+              <w:t xml:space="preserve"> </w:t>
+            </w:r>
+            <w:r>
+              <w:rPr>
+                <w:sz w:val="20"/>
+                <w:szCs w:val="20"/>
+              </w:rPr>
+              <w:t>Design</w:t>
+            </w:r>
+            <w:r>
+              <w:rPr>
+                <w:sz w:val="20"/>
+                <w:szCs w:val="20"/>
+              </w:rPr>
+              <w:t>ed</w:t>
+            </w:r>
+            <w:r>
+              <w:rPr>
+                <w:sz w:val="20"/>
+                <w:szCs w:val="20"/>
+              </w:rPr>
+              <w:t xml:space="preserve"> and implement</w:t>
+            </w:r>
+            <w:r>
+              <w:rPr>
+                <w:sz w:val="20"/>
+                <w:szCs w:val="20"/>
+              </w:rPr>
+              <w:t>ed</w:t>
+            </w:r>
+            <w:r>
+              <w:rPr>
+                <w:sz w:val="20"/>
+                <w:szCs w:val="20"/>
+              </w:rPr>
+              <w:t xml:space="preserve"> a</w:t>
             </w:r>
             <w:r>
               <w:rPr>
@@ -1661,6 +1936,20 @@
                 <w:sz w:val="20"/>
                 <w:szCs w:val="20"/>
               </w:rPr>
+              <w:t xml:space="preserve"> application consuming java REST</w:t>
+            </w:r>
+            <w:r>
+              <w:rPr>
+                <w:sz w:val="20"/>
+                <w:szCs w:val="20"/>
+              </w:rPr>
+              <w:t xml:space="preserve"> API</w:t>
+            </w:r>
+            <w:r>
+              <w:rPr>
+                <w:sz w:val="20"/>
+                <w:szCs w:val="20"/>
+              </w:rPr>
               <w:t xml:space="preserve"> </w:t>
             </w:r>
             <w:r>
@@ -1668,45 +1957,74 @@
                 <w:sz w:val="20"/>
                 <w:szCs w:val="20"/>
               </w:rPr>
-              <w:t xml:space="preserve">frontend </w:t>
-            </w:r>
-            <w:r>
-              <w:rPr>
-                <w:sz w:val="20"/>
-                <w:szCs w:val="20"/>
-              </w:rPr>
-              <w:t>and</w:t>
-            </w:r>
-            <w:r>
-              <w:rPr>
-                <w:sz w:val="20"/>
-                <w:szCs w:val="20"/>
-              </w:rPr>
-              <w:t xml:space="preserve"> java REST services</w:t>
-            </w:r>
-            <w:r>
-              <w:rPr>
-                <w:sz w:val="20"/>
-                <w:szCs w:val="20"/>
-              </w:rPr>
-              <w:t xml:space="preserve"> consumed by NHS SML</w:t>
-            </w:r>
-            <w:r>
-              <w:rPr>
-                <w:sz w:val="20"/>
-                <w:szCs w:val="20"/>
-              </w:rPr>
-              <w:t>.</w:t>
-            </w:r>
-            <w:r>
-              <w:rPr>
-                <w:sz w:val="20"/>
-                <w:szCs w:val="20"/>
-              </w:rPr>
-              <w:t xml:space="preserve"> I</w:t>
-            </w:r>
-            <w:r>
-              <w:rPr>
+              <w:t xml:space="preserve">services to create logs in multiple pods. </w:t>
+            </w:r>
+            <w:r>
+              <w:rPr>
+                <w:sz w:val="20"/>
+                <w:szCs w:val="20"/>
+              </w:rPr>
+              <w:t>Deploy</w:t>
+            </w:r>
+            <w:r>
+              <w:rPr>
+                <w:sz w:val="20"/>
+                <w:szCs w:val="20"/>
+              </w:rPr>
+              <w:t>ed</w:t>
+            </w:r>
+            <w:r>
+              <w:rPr>
+                <w:sz w:val="20"/>
+                <w:szCs w:val="20"/>
+              </w:rPr>
+              <w:t xml:space="preserve"> on</w:t>
+            </w:r>
+            <w:r>
+              <w:rPr>
+                <w:sz w:val="20"/>
+                <w:szCs w:val="20"/>
+              </w:rPr>
+              <w:t xml:space="preserve"> Openshift</w:t>
+            </w:r>
+            <w:r>
+              <w:rPr>
+                <w:sz w:val="20"/>
+                <w:szCs w:val="20"/>
+              </w:rPr>
+              <w:t xml:space="preserve"> and</w:t>
+            </w:r>
+            <w:r>
+              <w:rPr>
+                <w:sz w:val="20"/>
+                <w:szCs w:val="20"/>
+              </w:rPr>
+              <w:t xml:space="preserve"> configure</w:t>
+            </w:r>
+            <w:r>
+              <w:rPr>
+                <w:sz w:val="20"/>
+                <w:szCs w:val="20"/>
+              </w:rPr>
+              <w:t>d</w:t>
+            </w:r>
+            <w:r>
+              <w:rPr>
+                <w:sz w:val="20"/>
+                <w:szCs w:val="20"/>
+              </w:rPr>
+              <w:t xml:space="preserve"> Elastic Search, Fluentd and Kibana. </w:t>
+            </w:r>
+            <w:r>
+              <w:rPr>
+                <w:sz w:val="20"/>
+                <w:szCs w:val="20"/>
+              </w:rPr>
+              <w:t>Technologies:</w:t>
+            </w:r>
+            <w:r>
+              <w:rPr>
+                <w:color w:val="808080" w:themeColor="background1" w:themeShade="80"/>
                 <w:sz w:val="20"/>
                 <w:szCs w:val="20"/>
               </w:rPr>
@@ -1714,69 +2032,27 @@
             </w:r>
             <w:r>
               <w:rPr>
-                <w:sz w:val="20"/>
-                <w:szCs w:val="20"/>
-              </w:rPr>
-              <w:t xml:space="preserve">set up </w:t>
-            </w:r>
-            <w:r>
-              <w:rPr>
-                <w:sz w:val="20"/>
-                <w:szCs w:val="20"/>
-              </w:rPr>
-              <w:t xml:space="preserve">the AWS dev environment and manage the </w:t>
-            </w:r>
-            <w:r>
-              <w:rPr>
-                <w:sz w:val="20"/>
-                <w:szCs w:val="20"/>
-              </w:rPr>
-              <w:t>GIT repo</w:t>
-            </w:r>
-            <w:r>
-              <w:rPr>
-                <w:sz w:val="20"/>
-                <w:szCs w:val="20"/>
-              </w:rPr>
-              <w:t>sitories</w:t>
-            </w:r>
-            <w:r>
-              <w:rPr>
-                <w:sz w:val="20"/>
-                <w:szCs w:val="20"/>
-              </w:rPr>
-              <w:t xml:space="preserve">. </w:t>
-            </w:r>
-            <w:r>
-              <w:rPr>
-                <w:sz w:val="20"/>
-                <w:szCs w:val="20"/>
-              </w:rPr>
-              <w:t>Technologies:</w:t>
-            </w:r>
-            <w:r>
-              <w:rPr>
-                <w:color w:val="808080" w:themeColor="background1" w:themeShade="80"/>
-                <w:sz w:val="20"/>
-                <w:szCs w:val="20"/>
-              </w:rPr>
-              <w:t xml:space="preserve"> </w:t>
-            </w:r>
-            <w:r>
-              <w:rPr>
-                <w:color w:val="808080" w:themeColor="background1" w:themeShade="80"/>
-                <w:sz w:val="20"/>
-                <w:szCs w:val="20"/>
-              </w:rPr>
-              <w:t>Angular</w:t>
-            </w:r>
-            <w:r>
-              <w:rPr>
-                <w:color w:val="808080" w:themeColor="background1" w:themeShade="80"/>
-                <w:sz w:val="20"/>
-                <w:szCs w:val="20"/>
-              </w:rPr>
-              <w:t>, Java, REST, Spring</w:t>
+                <w:color w:val="808080" w:themeColor="background1" w:themeShade="80"/>
+                <w:sz w:val="20"/>
+                <w:szCs w:val="20"/>
+              </w:rPr>
+              <w:t>Angular,</w:t>
+            </w:r>
+            <w:r>
+              <w:rPr>
+                <w:color w:val="808080" w:themeColor="background1" w:themeShade="80"/>
+                <w:sz w:val="20"/>
+                <w:szCs w:val="20"/>
+              </w:rPr>
+              <w:t xml:space="preserve"> Java, REST, </w:t>
+            </w:r>
+            <w:r>
+              <w:rPr>
+                <w:color w:val="808080" w:themeColor="background1" w:themeShade="80"/>
+                <w:sz w:val="20"/>
+                <w:szCs w:val="20"/>
+              </w:rPr>
+              <w:t>Spring Boot</w:t>
             </w:r>
             <w:r>
               <w:rPr>
@@ -1792,23 +2068,7 @@
                 <w:sz w:val="20"/>
                 <w:szCs w:val="20"/>
               </w:rPr>
-              <w:t>, Oracle DB</w:t>
-            </w:r>
-            <w:r>
-              <w:rPr>
-                <w:color w:val="808080" w:themeColor="background1" w:themeShade="80"/>
-                <w:sz w:val="20"/>
-                <w:szCs w:val="20"/>
-              </w:rPr>
-              <w:t xml:space="preserve">, </w:t>
-            </w:r>
-            <w:r>
-              <w:rPr>
-                <w:color w:val="808080" w:themeColor="background1" w:themeShade="80"/>
-                <w:sz w:val="20"/>
-                <w:szCs w:val="20"/>
-              </w:rPr>
-              <w:t>Maven, GIT</w:t>
+              <w:t>, MongoDB</w:t>
             </w:r>
             <w:r>
               <w:rPr>
@@ -1824,286 +2084,23 @@
                 <w:sz w:val="20"/>
                 <w:szCs w:val="20"/>
               </w:rPr>
-              <w:t xml:space="preserve"> </w:t>
-            </w:r>
-            <w:r>
-              <w:rPr>
-                <w:color w:val="808080" w:themeColor="background1" w:themeShade="80"/>
-                <w:sz w:val="20"/>
-                <w:szCs w:val="20"/>
-              </w:rPr>
-              <w:t>Docker, AWS</w:t>
-            </w:r>
-            <w:r>
-              <w:rPr>
-                <w:color w:val="808080" w:themeColor="background1" w:themeShade="80"/>
-                <w:sz w:val="20"/>
-                <w:szCs w:val="20"/>
-              </w:rPr>
-              <w:t>, EC2</w:t>
-            </w:r>
-          </w:p>
-          <w:p>
-            <w:pPr>
-              <w:widowControl/>
-              <w:spacing w:after="0" w:line="240" w:lineRule="auto"/>
-              <w:jc w:val="both"/>
-              <w:rPr>
-                <w:color w:val="808080" w:themeColor="background1" w:themeShade="80"/>
-                <w:sz w:val="20"/>
-                <w:szCs w:val="20"/>
-              </w:rPr>
-            </w:pPr>
-            <w:r>
-              <w:rPr>
-                <w:sz w:val="20"/>
-                <w:szCs w:val="20"/>
-              </w:rPr>
-              <w:t xml:space="preserve">- </w:t>
-            </w:r>
-            <w:r>
-              <w:rPr>
-                <w:b/>
-                <w:sz w:val="20"/>
-                <w:szCs w:val="20"/>
-              </w:rPr>
-              <w:t xml:space="preserve">EFK Proof </w:t>
-            </w:r>
-            <w:r>
-              <w:rPr>
-                <w:b/>
-                <w:sz w:val="20"/>
-                <w:szCs w:val="20"/>
-              </w:rPr>
-              <w:t>of</w:t>
-            </w:r>
-            <w:r>
-              <w:rPr>
-                <w:b/>
-                <w:sz w:val="20"/>
-                <w:szCs w:val="20"/>
-              </w:rPr>
-              <w:t xml:space="preserve"> Concept</w:t>
-            </w:r>
-            <w:r>
-              <w:rPr>
-                <w:b/>
-                <w:sz w:val="20"/>
-                <w:szCs w:val="20"/>
-              </w:rPr>
-              <w:t xml:space="preserve"> (remote)</w:t>
-            </w:r>
-            <w:r>
-              <w:rPr>
-                <w:b/>
-                <w:sz w:val="20"/>
-                <w:szCs w:val="20"/>
-              </w:rPr>
-              <w:t>,</w:t>
-            </w:r>
-            <w:r>
-              <w:rPr>
-                <w:sz w:val="20"/>
-                <w:szCs w:val="20"/>
-              </w:rPr>
-              <w:t xml:space="preserve"> </w:t>
-            </w:r>
-            <w:r>
-              <w:rPr>
-                <w:sz w:val="20"/>
-                <w:szCs w:val="20"/>
-              </w:rPr>
-              <w:t>Web Application.</w:t>
-            </w:r>
-            <w:r>
-              <w:rPr>
-                <w:sz w:val="20"/>
-                <w:szCs w:val="20"/>
-              </w:rPr>
-              <w:t xml:space="preserve"> </w:t>
-            </w:r>
-            <w:r>
-              <w:rPr>
-                <w:sz w:val="20"/>
-                <w:szCs w:val="20"/>
-              </w:rPr>
-              <w:t>Design</w:t>
-            </w:r>
-            <w:r>
-              <w:rPr>
-                <w:sz w:val="20"/>
-                <w:szCs w:val="20"/>
-              </w:rPr>
-              <w:t>ed</w:t>
-            </w:r>
-            <w:r>
-              <w:rPr>
-                <w:sz w:val="20"/>
-                <w:szCs w:val="20"/>
-              </w:rPr>
-              <w:t xml:space="preserve"> and implement</w:t>
-            </w:r>
-            <w:r>
-              <w:rPr>
-                <w:sz w:val="20"/>
-                <w:szCs w:val="20"/>
-              </w:rPr>
-              <w:t>ed</w:t>
-            </w:r>
-            <w:r>
-              <w:rPr>
-                <w:sz w:val="20"/>
-                <w:szCs w:val="20"/>
-              </w:rPr>
-              <w:t xml:space="preserve"> a</w:t>
-            </w:r>
-            <w:r>
-              <w:rPr>
-                <w:sz w:val="20"/>
-                <w:szCs w:val="20"/>
-              </w:rPr>
-              <w:t>n Angular</w:t>
-            </w:r>
-            <w:r>
-              <w:rPr>
-                <w:sz w:val="20"/>
-                <w:szCs w:val="20"/>
-              </w:rPr>
-              <w:t xml:space="preserve"> application consuming java REST </w:t>
-            </w:r>
-            <w:r>
-              <w:rPr>
-                <w:sz w:val="20"/>
-                <w:szCs w:val="20"/>
-              </w:rPr>
-              <w:t xml:space="preserve">services to create logs in multiple pods. </w:t>
-            </w:r>
-            <w:r>
-              <w:rPr>
-                <w:sz w:val="20"/>
-                <w:szCs w:val="20"/>
-              </w:rPr>
-              <w:t>Deploy</w:t>
-            </w:r>
-            <w:r>
-              <w:rPr>
-                <w:sz w:val="20"/>
-                <w:szCs w:val="20"/>
-              </w:rPr>
-              <w:t>ed</w:t>
-            </w:r>
-            <w:r>
-              <w:rPr>
-                <w:sz w:val="20"/>
-                <w:szCs w:val="20"/>
-              </w:rPr>
-              <w:t xml:space="preserve"> on</w:t>
-            </w:r>
-            <w:r>
-              <w:rPr>
-                <w:sz w:val="20"/>
-                <w:szCs w:val="20"/>
-              </w:rPr>
-              <w:t xml:space="preserve"> Openshift</w:t>
-            </w:r>
-            <w:r>
-              <w:rPr>
-                <w:sz w:val="20"/>
-                <w:szCs w:val="20"/>
-              </w:rPr>
-              <w:t xml:space="preserve"> and</w:t>
-            </w:r>
-            <w:r>
-              <w:rPr>
-                <w:sz w:val="20"/>
-                <w:szCs w:val="20"/>
-              </w:rPr>
-              <w:t xml:space="preserve"> configure</w:t>
-            </w:r>
-            <w:r>
-              <w:rPr>
-                <w:sz w:val="20"/>
-                <w:szCs w:val="20"/>
-              </w:rPr>
-              <w:t>d</w:t>
-            </w:r>
-            <w:r>
-              <w:rPr>
-                <w:sz w:val="20"/>
-                <w:szCs w:val="20"/>
-              </w:rPr>
-              <w:t xml:space="preserve"> Elastic Search, Fluentd and Kibana. </w:t>
-            </w:r>
-            <w:r>
-              <w:rPr>
-                <w:sz w:val="20"/>
-                <w:szCs w:val="20"/>
-              </w:rPr>
-              <w:t>Technologies:</w:t>
-            </w:r>
-            <w:r>
-              <w:rPr>
-                <w:color w:val="808080" w:themeColor="background1" w:themeShade="80"/>
-                <w:sz w:val="20"/>
-                <w:szCs w:val="20"/>
-              </w:rPr>
-              <w:t xml:space="preserve"> </w:t>
-            </w:r>
-            <w:r>
-              <w:rPr>
-                <w:color w:val="808080" w:themeColor="background1" w:themeShade="80"/>
-                <w:sz w:val="20"/>
-                <w:szCs w:val="20"/>
-              </w:rPr>
-              <w:t>Angular,</w:t>
-            </w:r>
-            <w:r>
-              <w:rPr>
-                <w:color w:val="808080" w:themeColor="background1" w:themeShade="80"/>
-                <w:sz w:val="20"/>
-                <w:szCs w:val="20"/>
-              </w:rPr>
-              <w:t xml:space="preserve"> Java, REST, </w:t>
-            </w:r>
-            <w:r>
-              <w:rPr>
-                <w:color w:val="808080" w:themeColor="background1" w:themeShade="80"/>
-                <w:sz w:val="20"/>
-                <w:szCs w:val="20"/>
-              </w:rPr>
-              <w:t>Spring Boot</w:t>
-            </w:r>
-            <w:r>
-              <w:rPr>
-                <w:color w:val="808080" w:themeColor="background1" w:themeShade="80"/>
-                <w:sz w:val="20"/>
-                <w:szCs w:val="20"/>
-              </w:rPr>
-              <w:t>, JPA</w:t>
-            </w:r>
-            <w:r>
-              <w:rPr>
-                <w:color w:val="808080" w:themeColor="background1" w:themeShade="80"/>
-                <w:sz w:val="20"/>
-                <w:szCs w:val="20"/>
-              </w:rPr>
-              <w:t>, MongoDB</w:t>
-            </w:r>
-            <w:r>
-              <w:rPr>
-                <w:color w:val="808080" w:themeColor="background1" w:themeShade="80"/>
-                <w:sz w:val="20"/>
-                <w:szCs w:val="20"/>
-              </w:rPr>
-              <w:t>,</w:t>
-            </w:r>
-            <w:r>
-              <w:rPr>
-                <w:color w:val="808080" w:themeColor="background1" w:themeShade="80"/>
-                <w:sz w:val="20"/>
-                <w:szCs w:val="20"/>
-              </w:rPr>
-              <w:t xml:space="preserve"> Maven, GIT,</w:t>
+              <w:t xml:space="preserve"> Maven</w:t>
+            </w:r>
+            <w:r>
+              <w:rPr>
+                <w:color w:val="808080" w:themeColor="background1" w:themeShade="80"/>
+                <w:sz w:val="20"/>
+                <w:szCs w:val="20"/>
+              </w:rPr>
+              <w:t>, Swagger</w:t>
+            </w:r>
+            <w:r>
+              <w:rPr>
+                <w:color w:val="808080" w:themeColor="background1" w:themeShade="80"/>
+                <w:sz w:val="20"/>
+                <w:szCs w:val="20"/>
+              </w:rPr>
+              <w:t>, GIT,</w:t>
             </w:r>
             <w:r>
               <w:rPr>
@@ -5714,7 +5711,17 @@
                 <w:sz w:val="20"/>
                 <w:szCs w:val="20"/>
               </w:rPr>
-              <w:t xml:space="preserve"> QA, October 2019</w:t>
+              <w:t xml:space="preserve"> Firebrand</w:t>
+            </w:r>
+            <w:bookmarkStart w:id="1" w:name="_GoBack"/>
+            <w:bookmarkEnd w:id="1"/>
+            <w:r>
+              <w:rPr>
+                <w:color w:val="808080" w:themeColor="background1" w:themeShade="80"/>
+                <w:sz w:val="20"/>
+                <w:szCs w:val="20"/>
+              </w:rPr>
+              <w:t>, October 2019</w:t>
             </w:r>
           </w:p>
           <w:p>
@@ -6047,8 +6054,6 @@
         <w:widowControl/>
         <w:jc w:val="both"/>
       </w:pPr>
-      <w:bookmarkStart w:id="1" w:name="_GoBack"/>
-      <w:bookmarkEnd w:id="1"/>
     </w:p>
     <w:sectPr>
       <w:pgSz w:w="12240" w:h="15840"/>
@@ -6934,7 +6939,7 @@
 </file>
 
 <file path=customXml/itemProps1.xml><?xml version="1.0" encoding="utf-8"?>
-<ds:datastoreItem xmlns:ds="http://schemas.openxmlformats.org/officeDocument/2006/customXml" ds:itemID="{724F532A-4D3B-7045-914F-1A37EFA316B4}">
+<ds:datastoreItem xmlns:ds="http://schemas.openxmlformats.org/officeDocument/2006/customXml" ds:itemID="{8F31153E-0542-2545-845F-65B505439232}">
   <ds:schemaRefs>
     <ds:schemaRef ds:uri="http://schemas.openxmlformats.org/officeDocument/2006/bibliography"/>
   </ds:schemaRefs>

</xml_diff>

<commit_message>
Add smith & nephew experience on both versions
</commit_message>
<xml_diff>
--- a/Konstantinos Bonis Resume - Long Version.docx
+++ b/Konstantinos Bonis Resume - Long Version.docx
@@ -421,6 +421,13 @@
                 <w:sz w:val="20"/>
                 <w:szCs w:val="20"/>
               </w:rPr>
+              <w:t>, Kotlin</w:t>
+            </w:r>
+            <w:r>
+              <w:rPr>
+                <w:sz w:val="20"/>
+                <w:szCs w:val="20"/>
+              </w:rPr>
               <w:t>,</w:t>
             </w:r>
             <w:r>
@@ -680,6 +687,13 @@
                 <w:sz w:val="20"/>
                 <w:szCs w:val="20"/>
               </w:rPr>
+              <w:t>, Nginx</w:t>
+            </w:r>
+            <w:r>
+              <w:rPr>
+                <w:sz w:val="20"/>
+                <w:szCs w:val="20"/>
+              </w:rPr>
               <w:t>,</w:t>
             </w:r>
             <w:r>
@@ -784,14 +798,35 @@
                 <w:sz w:val="20"/>
                 <w:szCs w:val="20"/>
               </w:rPr>
-              <w:t>GIT, Docker, AWS, OpenShift, Hypervisors, Linux,</w:t>
-            </w:r>
-            <w:r>
-              <w:rPr>
-                <w:sz w:val="20"/>
-                <w:szCs w:val="20"/>
-              </w:rPr>
-              <w:t xml:space="preserve"> Jenkins, Sonar, Elastic Search, Selenium</w:t>
+              <w:t>GIT</w:t>
+            </w:r>
+            <w:r>
+              <w:rPr>
+                <w:sz w:val="20"/>
+                <w:szCs w:val="20"/>
+              </w:rPr>
+              <w:t>, Jenkins</w:t>
+            </w:r>
+            <w:r>
+              <w:rPr>
+                <w:sz w:val="20"/>
+                <w:szCs w:val="20"/>
+              </w:rPr>
+              <w:t>, CircleCI</w:t>
+            </w:r>
+            <w:r>
+              <w:rPr>
+                <w:sz w:val="20"/>
+                <w:szCs w:val="20"/>
+              </w:rPr>
+              <w:t>, Docker, AWS, OpenShift, Hypervisors, Linux</w:t>
+            </w:r>
+            <w:r>
+              <w:rPr>
+                <w:sz w:val="20"/>
+                <w:szCs w:val="20"/>
+              </w:rPr>
+              <w:t>, Sonar, Elastic Search, Selenium</w:t>
             </w:r>
           </w:p>
         </w:tc>
@@ -1270,6 +1305,110 @@
                 <w:sz w:val="20"/>
                 <w:szCs w:val="20"/>
               </w:rPr>
+              <w:t>Smith &amp; Nephew</w:t>
+            </w:r>
+            <w:r>
+              <w:rPr>
+                <w:b/>
+                <w:sz w:val="20"/>
+                <w:szCs w:val="20"/>
+              </w:rPr>
+              <w:t xml:space="preserve"> (remote),</w:t>
+            </w:r>
+            <w:r>
+              <w:rPr>
+                <w:sz w:val="20"/>
+                <w:szCs w:val="20"/>
+              </w:rPr>
+              <w:t xml:space="preserve"> </w:t>
+            </w:r>
+            <w:r>
+              <w:rPr>
+                <w:sz w:val="20"/>
+                <w:szCs w:val="20"/>
+              </w:rPr>
+              <w:t xml:space="preserve">Web Application. </w:t>
+            </w:r>
+            <w:r>
+              <w:rPr>
+                <w:sz w:val="20"/>
+                <w:szCs w:val="20"/>
+              </w:rPr>
+              <w:t>Designed and created the prototype for a new serverless web application. An Angular frontend, a Spring Boot REST API as the middle tier and an AWS Lambda as the backend deployed using Docker. Created the CI/CD pipeline using CircleC</w:t>
+            </w:r>
+            <w:r>
+              <w:rPr>
+                <w:sz w:val="20"/>
+                <w:szCs w:val="20"/>
+              </w:rPr>
+              <w:t>I, Cloudformation and Terraform</w:t>
+            </w:r>
+            <w:r>
+              <w:rPr>
+                <w:sz w:val="20"/>
+                <w:szCs w:val="20"/>
+              </w:rPr>
+              <w:t>. Technologies:</w:t>
+            </w:r>
+            <w:r>
+              <w:rPr>
+                <w:color w:val="808080" w:themeColor="background1" w:themeShade="80"/>
+                <w:sz w:val="20"/>
+                <w:szCs w:val="20"/>
+              </w:rPr>
+              <w:t xml:space="preserve"> </w:t>
+            </w:r>
+            <w:r>
+              <w:rPr>
+                <w:color w:val="808080" w:themeColor="background1" w:themeShade="80"/>
+                <w:sz w:val="20"/>
+                <w:szCs w:val="20"/>
+              </w:rPr>
+              <w:t>Angular, Java, Kotlin, Spring, Maven, REST, GIT, CircleCI, Docker</w:t>
+            </w:r>
+            <w:r>
+              <w:rPr>
+                <w:color w:val="808080" w:themeColor="background1" w:themeShade="80"/>
+                <w:sz w:val="20"/>
+                <w:szCs w:val="20"/>
+              </w:rPr>
+              <w:t>, Nginx</w:t>
+            </w:r>
+            <w:bookmarkStart w:id="0" w:name="_GoBack"/>
+            <w:bookmarkEnd w:id="0"/>
+            <w:r>
+              <w:rPr>
+                <w:color w:val="808080" w:themeColor="background1" w:themeShade="80"/>
+                <w:sz w:val="20"/>
+                <w:szCs w:val="20"/>
+              </w:rPr>
+              <w:t>, AWS Cloudformation, Lambda, Fargate, DynamoDB, Terraform</w:t>
+            </w:r>
+          </w:p>
+          <w:p>
+            <w:pPr>
+              <w:widowControl/>
+              <w:spacing w:after="0" w:line="240" w:lineRule="auto"/>
+              <w:jc w:val="both"/>
+              <w:rPr>
+                <w:color w:val="808080" w:themeColor="background1" w:themeShade="80"/>
+                <w:sz w:val="20"/>
+                <w:szCs w:val="20"/>
+              </w:rPr>
+            </w:pPr>
+            <w:r>
+              <w:rPr>
+                <w:sz w:val="20"/>
+                <w:szCs w:val="20"/>
+              </w:rPr>
+              <w:t xml:space="preserve">- </w:t>
+            </w:r>
+            <w:r>
+              <w:rPr>
+                <w:b/>
+                <w:sz w:val="20"/>
+                <w:szCs w:val="20"/>
+              </w:rPr>
               <w:t>NHS</w:t>
             </w:r>
             <w:r>
@@ -1286,7 +1425,7 @@
                 <w:sz w:val="20"/>
                 <w:szCs w:val="20"/>
               </w:rPr>
-              <w:t>SML</w:t>
+              <w:t>Locsan</w:t>
             </w:r>
             <w:r>
               <w:rPr>
@@ -1316,49 +1455,14 @@
                 <w:sz w:val="20"/>
                 <w:szCs w:val="20"/>
               </w:rPr>
-              <w:t>Web Services. Converted</w:t>
-            </w:r>
-            <w:r>
-              <w:rPr>
-                <w:sz w:val="20"/>
-                <w:szCs w:val="20"/>
-              </w:rPr>
-              <w:t xml:space="preserve"> a</w:t>
-            </w:r>
-            <w:r>
-              <w:rPr>
-                <w:sz w:val="20"/>
-                <w:szCs w:val="20"/>
-              </w:rPr>
-              <w:t xml:space="preserve"> Spring</w:t>
-            </w:r>
-            <w:r>
-              <w:rPr>
-                <w:sz w:val="20"/>
-                <w:szCs w:val="20"/>
-              </w:rPr>
-              <w:t xml:space="preserve"> REST </w:t>
-            </w:r>
-            <w:r>
-              <w:rPr>
-                <w:sz w:val="20"/>
-                <w:szCs w:val="20"/>
-              </w:rPr>
-              <w:t xml:space="preserve">API into a serverless AWS </w:t>
-            </w:r>
-            <w:r>
-              <w:rPr>
-                <w:sz w:val="20"/>
-                <w:szCs w:val="20"/>
-              </w:rPr>
-              <w:t>API</w:t>
-            </w:r>
-            <w:r>
-              <w:rPr>
-                <w:sz w:val="20"/>
-                <w:szCs w:val="20"/>
-              </w:rPr>
-              <w:t>.</w:t>
+              <w:t>Web Application/</w:t>
+            </w:r>
+            <w:r>
+              <w:rPr>
+                <w:sz w:val="20"/>
+                <w:szCs w:val="20"/>
+              </w:rPr>
+              <w:t>Services.</w:t>
             </w:r>
             <w:r>
               <w:rPr>
@@ -1372,197 +1476,6 @@
                 <w:sz w:val="20"/>
                 <w:szCs w:val="20"/>
               </w:rPr>
-              <w:t>Refactor</w:t>
-            </w:r>
-            <w:r>
-              <w:rPr>
-                <w:sz w:val="20"/>
-                <w:szCs w:val="20"/>
-              </w:rPr>
-              <w:t xml:space="preserve"> code to use Java8 streams.</w:t>
-            </w:r>
-            <w:r>
-              <w:rPr>
-                <w:sz w:val="20"/>
-                <w:szCs w:val="20"/>
-              </w:rPr>
-              <w:t xml:space="preserve"> Technologies:</w:t>
-            </w:r>
-            <w:r>
-              <w:rPr>
-                <w:color w:val="808080" w:themeColor="background1" w:themeShade="80"/>
-                <w:sz w:val="20"/>
-                <w:szCs w:val="20"/>
-              </w:rPr>
-              <w:t xml:space="preserve"> Java, REST, Spring, Maven, GIT, </w:t>
-            </w:r>
-            <w:r>
-              <w:rPr>
-                <w:color w:val="808080" w:themeColor="background1" w:themeShade="80"/>
-                <w:sz w:val="20"/>
-                <w:szCs w:val="20"/>
-              </w:rPr>
-              <w:t>AWS, Lambda</w:t>
-            </w:r>
-            <w:r>
-              <w:rPr>
-                <w:color w:val="808080" w:themeColor="background1" w:themeShade="80"/>
-                <w:sz w:val="20"/>
-                <w:szCs w:val="20"/>
-              </w:rPr>
-              <w:t>, S3</w:t>
-            </w:r>
-          </w:p>
-          <w:p>
-            <w:pPr>
-              <w:widowControl/>
-              <w:spacing w:after="0" w:line="240" w:lineRule="auto"/>
-              <w:jc w:val="both"/>
-              <w:rPr>
-                <w:color w:val="808080" w:themeColor="background1" w:themeShade="80"/>
-                <w:sz w:val="20"/>
-                <w:szCs w:val="20"/>
-              </w:rPr>
-            </w:pPr>
-            <w:r>
-              <w:rPr>
-                <w:sz w:val="20"/>
-                <w:szCs w:val="20"/>
-              </w:rPr>
-              <w:t xml:space="preserve">- </w:t>
-            </w:r>
-            <w:r>
-              <w:rPr>
-                <w:b/>
-                <w:sz w:val="20"/>
-                <w:szCs w:val="20"/>
-              </w:rPr>
-              <w:t>Chatbox Proof of Concept (remote),</w:t>
-            </w:r>
-            <w:r>
-              <w:rPr>
-                <w:sz w:val="20"/>
-                <w:szCs w:val="20"/>
-              </w:rPr>
-              <w:t xml:space="preserve"> </w:t>
-            </w:r>
-            <w:r>
-              <w:rPr>
-                <w:sz w:val="20"/>
-                <w:szCs w:val="20"/>
-              </w:rPr>
-              <w:t>Web Application. A static serverless Chatbox using AWS. Technologies:</w:t>
-            </w:r>
-            <w:r>
-              <w:rPr>
-                <w:color w:val="808080" w:themeColor="background1" w:themeShade="80"/>
-                <w:sz w:val="20"/>
-                <w:szCs w:val="20"/>
-              </w:rPr>
-              <w:t xml:space="preserve"> Java, </w:t>
-            </w:r>
-            <w:r>
-              <w:rPr>
-                <w:color w:val="808080" w:themeColor="background1" w:themeShade="80"/>
-                <w:sz w:val="20"/>
-                <w:szCs w:val="20"/>
-              </w:rPr>
-              <w:t>AWS, Lambda, DynamoDB, S3, Lex</w:t>
-            </w:r>
-          </w:p>
-          <w:p>
-            <w:pPr>
-              <w:widowControl/>
-              <w:spacing w:after="0" w:line="240" w:lineRule="auto"/>
-              <w:jc w:val="both"/>
-              <w:rPr>
-                <w:color w:val="808080" w:themeColor="background1" w:themeShade="80"/>
-                <w:sz w:val="20"/>
-                <w:szCs w:val="20"/>
-              </w:rPr>
-            </w:pPr>
-            <w:r>
-              <w:rPr>
-                <w:sz w:val="20"/>
-                <w:szCs w:val="20"/>
-              </w:rPr>
-              <w:t xml:space="preserve">- </w:t>
-            </w:r>
-            <w:r>
-              <w:rPr>
-                <w:b/>
-                <w:sz w:val="20"/>
-                <w:szCs w:val="20"/>
-              </w:rPr>
-              <w:t>NHS</w:t>
-            </w:r>
-            <w:r>
-              <w:rPr>
-                <w:b/>
-                <w:sz w:val="20"/>
-                <w:szCs w:val="20"/>
-              </w:rPr>
-              <w:t xml:space="preserve"> </w:t>
-            </w:r>
-            <w:proofErr w:type="spellStart"/>
-            <w:r>
-              <w:rPr>
-                <w:b/>
-                <w:sz w:val="20"/>
-                <w:szCs w:val="20"/>
-              </w:rPr>
-              <w:t>Locsan</w:t>
-            </w:r>
-            <w:proofErr w:type="spellEnd"/>
-            <w:r>
-              <w:rPr>
-                <w:b/>
-                <w:sz w:val="20"/>
-                <w:szCs w:val="20"/>
-              </w:rPr>
-              <w:t xml:space="preserve"> (remote)</w:t>
-            </w:r>
-            <w:r>
-              <w:rPr>
-                <w:b/>
-                <w:sz w:val="20"/>
-                <w:szCs w:val="20"/>
-              </w:rPr>
-              <w:t>,</w:t>
-            </w:r>
-            <w:r>
-              <w:rPr>
-                <w:sz w:val="20"/>
-                <w:szCs w:val="20"/>
-              </w:rPr>
-              <w:t xml:space="preserve"> </w:t>
-            </w:r>
-            <w:r>
-              <w:rPr>
-                <w:sz w:val="20"/>
-                <w:szCs w:val="20"/>
-              </w:rPr>
-              <w:t>Web Application/</w:t>
-            </w:r>
-            <w:r>
-              <w:rPr>
-                <w:sz w:val="20"/>
-                <w:szCs w:val="20"/>
-              </w:rPr>
-              <w:t>Services.</w:t>
-            </w:r>
-            <w:r>
-              <w:rPr>
-                <w:sz w:val="20"/>
-                <w:szCs w:val="20"/>
-              </w:rPr>
-              <w:t xml:space="preserve"> </w:t>
-            </w:r>
-            <w:r>
-              <w:rPr>
-                <w:sz w:val="20"/>
-                <w:szCs w:val="20"/>
-              </w:rPr>
               <w:t>C</w:t>
             </w:r>
             <w:r>
@@ -1619,14 +1532,7 @@
                 <w:sz w:val="20"/>
                 <w:szCs w:val="20"/>
               </w:rPr>
-              <w:t xml:space="preserve"> a</w:t>
-            </w:r>
-            <w:r>
-              <w:rPr>
-                <w:sz w:val="20"/>
-                <w:szCs w:val="20"/>
-              </w:rPr>
-              <w:t>n Angular frontend with java REST API services</w:t>
+              <w:t xml:space="preserve"> an Angular frontend with java REST API services</w:t>
             </w:r>
             <w:r>
               <w:rPr>
@@ -3208,23 +3114,7 @@
                 <w:sz w:val="20"/>
                 <w:szCs w:val="20"/>
               </w:rPr>
-              <w:t xml:space="preserve"> </w:t>
-            </w:r>
-            <w:proofErr w:type="spellStart"/>
-            <w:r>
-              <w:rPr>
-                <w:sz w:val="20"/>
-                <w:szCs w:val="20"/>
-              </w:rPr>
-              <w:t>xls</w:t>
-            </w:r>
-            <w:proofErr w:type="spellEnd"/>
-            <w:r>
-              <w:rPr>
-                <w:sz w:val="20"/>
-                <w:szCs w:val="20"/>
-              </w:rPr>
-              <w:t xml:space="preserve"> report. </w:t>
+              <w:t xml:space="preserve"> xls report. </w:t>
             </w:r>
             <w:r>
               <w:rPr>
@@ -5119,30 +5009,14 @@
                 <w:sz w:val="20"/>
                 <w:szCs w:val="20"/>
               </w:rPr>
-              <w:t xml:space="preserve"> Java Applications </w:t>
-            </w:r>
-            <w:proofErr w:type="gramStart"/>
-            <w:r>
-              <w:rPr>
-                <w:sz w:val="20"/>
-                <w:szCs w:val="20"/>
-              </w:rPr>
-              <w:t>accord</w:t>
-            </w:r>
-            <w:r>
-              <w:rPr>
-                <w:sz w:val="20"/>
-                <w:szCs w:val="20"/>
-              </w:rPr>
-              <w:t>ing to</w:t>
-            </w:r>
-            <w:proofErr w:type="gramEnd"/>
-            <w:r>
-              <w:rPr>
-                <w:sz w:val="20"/>
-                <w:szCs w:val="20"/>
-              </w:rPr>
-              <w:t xml:space="preserve"> the Agile principles. R</w:t>
+              <w:t xml:space="preserve"> Java Applications accord</w:t>
+            </w:r>
+            <w:r>
+              <w:rPr>
+                <w:sz w:val="20"/>
+                <w:szCs w:val="20"/>
+              </w:rPr>
+              <w:t>ing to the Agile principles. R</w:t>
             </w:r>
             <w:r>
               <w:rPr>
@@ -5407,8 +5281,8 @@
                 <w:szCs w:val="4"/>
               </w:rPr>
             </w:pPr>
-            <w:bookmarkStart w:id="0" w:name="_gjdgxs" w:colFirst="0" w:colLast="0"/>
-            <w:bookmarkEnd w:id="0"/>
+            <w:bookmarkStart w:id="1" w:name="_gjdgxs" w:colFirst="0" w:colLast="0"/>
+            <w:bookmarkEnd w:id="1"/>
           </w:p>
         </w:tc>
       </w:tr>
@@ -5555,25 +5429,7 @@
                 <w:sz w:val="20"/>
                 <w:szCs w:val="20"/>
               </w:rPr>
-              <w:t xml:space="preserve">- Thesis, </w:t>
-            </w:r>
-            <w:proofErr w:type="gramStart"/>
-            <w:r>
-              <w:rPr>
-                <w:color w:val="808080"/>
-                <w:sz w:val="20"/>
-                <w:szCs w:val="20"/>
-              </w:rPr>
-              <w:t>Estimate</w:t>
-            </w:r>
-            <w:proofErr w:type="gramEnd"/>
-            <w:r>
-              <w:rPr>
-                <w:color w:val="808080"/>
-                <w:sz w:val="20"/>
-                <w:szCs w:val="20"/>
-              </w:rPr>
-              <w:t xml:space="preserve"> cost for connectin</w:t>
+              <w:t>- Thesis, Estimate cost for connectin</w:t>
             </w:r>
             <w:r>
               <w:rPr>
@@ -5713,8 +5569,6 @@
               </w:rPr>
               <w:t xml:space="preserve"> Firebrand</w:t>
             </w:r>
-            <w:bookmarkStart w:id="1" w:name="_GoBack"/>
-            <w:bookmarkEnd w:id="1"/>
             <w:r>
               <w:rPr>
                 <w:color w:val="808080" w:themeColor="background1" w:themeShade="80"/>
@@ -6939,7 +6793,7 @@
 </file>
 
 <file path=customXml/itemProps1.xml><?xml version="1.0" encoding="utf-8"?>
-<ds:datastoreItem xmlns:ds="http://schemas.openxmlformats.org/officeDocument/2006/customXml" ds:itemID="{8F31153E-0542-2545-845F-65B505439232}">
+<ds:datastoreItem xmlns:ds="http://schemas.openxmlformats.org/officeDocument/2006/customXml" ds:itemID="{D5972483-9D30-D14D-8A8B-93D4E3A66AEC}">
   <ds:schemaRefs>
     <ds:schemaRef ds:uri="http://schemas.openxmlformats.org/officeDocument/2006/bibliography"/>
   </ds:schemaRefs>

</xml_diff>

<commit_message>
Amend wording and Add Sopra Steria CV
</commit_message>
<xml_diff>
--- a/Konstantinos Bonis Resume - Long Version.docx
+++ b/Konstantinos Bonis Resume - Long Version.docx
@@ -736,16 +736,7 @@
                 <w:sz w:val="20"/>
                 <w:szCs w:val="20"/>
               </w:rPr>
-              <w:t>, MySQL</w:t>
-            </w:r>
-            <w:bookmarkStart w:id="0" w:name="_GoBack"/>
-            <w:bookmarkEnd w:id="0"/>
-            <w:r>
-              <w:rPr>
-                <w:sz w:val="20"/>
-                <w:szCs w:val="20"/>
-              </w:rPr>
-              <w:t>, SQLite</w:t>
+              <w:t>, MySQL, SQLite</w:t>
             </w:r>
           </w:p>
         </w:tc>
@@ -821,7 +812,14 @@
                 <w:sz w:val="20"/>
                 <w:szCs w:val="20"/>
               </w:rPr>
-              <w:t>, Sonar, Elastic Search, Selenium</w:t>
+              <w:t>, Sonar, Elastic</w:t>
+            </w:r>
+            <w:r>
+              <w:rPr>
+                <w:sz w:val="20"/>
+                <w:szCs w:val="20"/>
+              </w:rPr>
+              <w:t>Search, Selenium</w:t>
             </w:r>
           </w:p>
         </w:tc>
@@ -1199,14 +1197,28 @@
                 <w:sz w:val="20"/>
                 <w:szCs w:val="20"/>
               </w:rPr>
-              <w:t>I a</w:t>
-            </w:r>
-            <w:r>
-              <w:rPr>
-                <w:sz w:val="20"/>
-                <w:szCs w:val="20"/>
-              </w:rPr>
-              <w:t>nalyse, design and implement any type of application a client needs.</w:t>
+              <w:t>I d</w:t>
+            </w:r>
+            <w:r>
+              <w:rPr>
+                <w:sz w:val="20"/>
+                <w:szCs w:val="20"/>
+              </w:rPr>
+              <w:t>esign and create sk</w:t>
+            </w:r>
+            <w:r>
+              <w:rPr>
+                <w:sz w:val="20"/>
+                <w:szCs w:val="20"/>
+              </w:rPr>
+              <w:t>eleton for new applications</w:t>
+            </w:r>
+            <w:r>
+              <w:rPr>
+                <w:sz w:val="20"/>
+                <w:szCs w:val="20"/>
+              </w:rPr>
+              <w:t>.</w:t>
             </w:r>
             <w:r>
               <w:rPr>
@@ -1329,7 +1341,21 @@
                 <w:sz w:val="20"/>
                 <w:szCs w:val="20"/>
               </w:rPr>
-              <w:t>Designed and created the prototype for a new serverless web application. An Angular frontend, a Spring Boot REST API as the middle tier and an AWS Lambda as the backend deployed using Docker. Created the CI/CD pipeline using CircleC</w:t>
+              <w:t xml:space="preserve">Designed and created the </w:t>
+            </w:r>
+            <w:r>
+              <w:rPr>
+                <w:sz w:val="20"/>
+                <w:szCs w:val="20"/>
+              </w:rPr>
+              <w:t>skeleton</w:t>
+            </w:r>
+            <w:r>
+              <w:rPr>
+                <w:sz w:val="20"/>
+                <w:szCs w:val="20"/>
+              </w:rPr>
+              <w:t xml:space="preserve"> for a new serverless web application. An Angular frontend, a Spring Boot REST API as the middle tier and an AWS Lambda as the backend deployed using Docker. Created the CI/CD pipeline using CircleC</w:t>
             </w:r>
             <w:r>
               <w:rPr>
@@ -1359,14 +1385,24 @@
                 <w:sz w:val="20"/>
                 <w:szCs w:val="20"/>
               </w:rPr>
-              <w:t>Angular, Java, Kotlin, Spring, Maven, REST, GIT, CircleCI, Docker</w:t>
-            </w:r>
+              <w:t>Angular, Java, Kotlin, Spring, Maven,</w:t>
+            </w:r>
+            <w:bookmarkStart w:id="0" w:name="_GoBack"/>
+            <w:bookmarkEnd w:id="0"/>
             <w:r>
               <w:rPr>
                 <w:color w:val="808080" w:themeColor="background1" w:themeShade="80"/>
                 <w:sz w:val="20"/>
                 <w:szCs w:val="20"/>
               </w:rPr>
+              <w:t xml:space="preserve"> REST, GIT, CircleCI, Docker</w:t>
+            </w:r>
+            <w:r>
+              <w:rPr>
+                <w:color w:val="808080" w:themeColor="background1" w:themeShade="80"/>
+                <w:sz w:val="20"/>
+                <w:szCs w:val="20"/>
+              </w:rPr>
               <w:t>, Nginx</w:t>
             </w:r>
             <w:r>
@@ -1412,6 +1448,7 @@
               </w:rPr>
               <w:t xml:space="preserve"> </w:t>
             </w:r>
+            <w:proofErr w:type="spellStart"/>
             <w:r>
               <w:rPr>
                 <w:b/>
@@ -1420,6 +1457,7 @@
               </w:rPr>
               <w:t>Locsan</w:t>
             </w:r>
+            <w:proofErr w:type="spellEnd"/>
             <w:r>
               <w:rPr>
                 <w:b/>
@@ -1935,103 +1973,7 @@
                 <w:sz w:val="20"/>
                 <w:szCs w:val="20"/>
               </w:rPr>
-              <w:t>Angular,</w:t>
-            </w:r>
-            <w:r>
-              <w:rPr>
-                <w:color w:val="808080" w:themeColor="background1" w:themeShade="80"/>
-                <w:sz w:val="20"/>
-                <w:szCs w:val="20"/>
-              </w:rPr>
-              <w:t xml:space="preserve"> Java, REST, </w:t>
-            </w:r>
-            <w:r>
-              <w:rPr>
-                <w:color w:val="808080" w:themeColor="background1" w:themeShade="80"/>
-                <w:sz w:val="20"/>
-                <w:szCs w:val="20"/>
-              </w:rPr>
-              <w:t>Spring Boot</w:t>
-            </w:r>
-            <w:r>
-              <w:rPr>
-                <w:color w:val="808080" w:themeColor="background1" w:themeShade="80"/>
-                <w:sz w:val="20"/>
-                <w:szCs w:val="20"/>
-              </w:rPr>
-              <w:t>, JPA</w:t>
-            </w:r>
-            <w:r>
-              <w:rPr>
-                <w:color w:val="808080" w:themeColor="background1" w:themeShade="80"/>
-                <w:sz w:val="20"/>
-                <w:szCs w:val="20"/>
-              </w:rPr>
-              <w:t>, MongoDB</w:t>
-            </w:r>
-            <w:r>
-              <w:rPr>
-                <w:color w:val="808080" w:themeColor="background1" w:themeShade="80"/>
-                <w:sz w:val="20"/>
-                <w:szCs w:val="20"/>
-              </w:rPr>
-              <w:t>,</w:t>
-            </w:r>
-            <w:r>
-              <w:rPr>
-                <w:color w:val="808080" w:themeColor="background1" w:themeShade="80"/>
-                <w:sz w:val="20"/>
-                <w:szCs w:val="20"/>
-              </w:rPr>
-              <w:t xml:space="preserve"> Maven</w:t>
-            </w:r>
-            <w:r>
-              <w:rPr>
-                <w:color w:val="808080" w:themeColor="background1" w:themeShade="80"/>
-                <w:sz w:val="20"/>
-                <w:szCs w:val="20"/>
-              </w:rPr>
-              <w:t>, Swagger</w:t>
-            </w:r>
-            <w:r>
-              <w:rPr>
-                <w:color w:val="808080" w:themeColor="background1" w:themeShade="80"/>
-                <w:sz w:val="20"/>
-                <w:szCs w:val="20"/>
-              </w:rPr>
-              <w:t>, GIT,</w:t>
-            </w:r>
-            <w:r>
-              <w:rPr>
-                <w:color w:val="808080" w:themeColor="background1" w:themeShade="80"/>
-                <w:sz w:val="20"/>
-                <w:szCs w:val="20"/>
-              </w:rPr>
-              <w:t xml:space="preserve"> Docker,</w:t>
-            </w:r>
-            <w:r>
-              <w:rPr>
-                <w:color w:val="808080" w:themeColor="background1" w:themeShade="80"/>
-                <w:sz w:val="20"/>
-                <w:szCs w:val="20"/>
-              </w:rPr>
-              <w:t xml:space="preserve"> </w:t>
-            </w:r>
-            <w:r>
-              <w:rPr>
-                <w:color w:val="808080" w:themeColor="background1" w:themeShade="80"/>
-                <w:sz w:val="20"/>
-                <w:szCs w:val="20"/>
-              </w:rPr>
-              <w:t>Openshift</w:t>
-            </w:r>
-            <w:r>
-              <w:rPr>
-                <w:color w:val="808080" w:themeColor="background1" w:themeShade="80"/>
-                <w:sz w:val="20"/>
-                <w:szCs w:val="20"/>
-              </w:rPr>
-              <w:t>, Elastic Search, Fluentd, Kibana</w:t>
+              <w:t>Angular, Materialize, Java, Spring Boot, Maven, REST API, JPA, MongoDB, GIT, ElasticSearch, Fluentd, Kibana, Docker, OpenShift</w:t>
             </w:r>
           </w:p>
           <w:p>
@@ -3107,7 +3049,23 @@
                 <w:sz w:val="20"/>
                 <w:szCs w:val="20"/>
               </w:rPr>
-              <w:t xml:space="preserve"> xls report. </w:t>
+              <w:t xml:space="preserve"> </w:t>
+            </w:r>
+            <w:proofErr w:type="spellStart"/>
+            <w:r>
+              <w:rPr>
+                <w:sz w:val="20"/>
+                <w:szCs w:val="20"/>
+              </w:rPr>
+              <w:t>xls</w:t>
+            </w:r>
+            <w:proofErr w:type="spellEnd"/>
+            <w:r>
+              <w:rPr>
+                <w:sz w:val="20"/>
+                <w:szCs w:val="20"/>
+              </w:rPr>
+              <w:t xml:space="preserve"> report. </w:t>
             </w:r>
             <w:r>
               <w:rPr>
@@ -5002,14 +4960,30 @@
                 <w:sz w:val="20"/>
                 <w:szCs w:val="20"/>
               </w:rPr>
-              <w:t xml:space="preserve"> Java Applications accord</w:t>
-            </w:r>
-            <w:r>
-              <w:rPr>
-                <w:sz w:val="20"/>
-                <w:szCs w:val="20"/>
-              </w:rPr>
-              <w:t>ing to the Agile principles. R</w:t>
+              <w:t xml:space="preserve"> Java Applications </w:t>
+            </w:r>
+            <w:proofErr w:type="gramStart"/>
+            <w:r>
+              <w:rPr>
+                <w:sz w:val="20"/>
+                <w:szCs w:val="20"/>
+              </w:rPr>
+              <w:t>accord</w:t>
+            </w:r>
+            <w:r>
+              <w:rPr>
+                <w:sz w:val="20"/>
+                <w:szCs w:val="20"/>
+              </w:rPr>
+              <w:t>ing to</w:t>
+            </w:r>
+            <w:proofErr w:type="gramEnd"/>
+            <w:r>
+              <w:rPr>
+                <w:sz w:val="20"/>
+                <w:szCs w:val="20"/>
+              </w:rPr>
+              <w:t xml:space="preserve"> the Agile principles. R</w:t>
             </w:r>
             <w:r>
               <w:rPr>
@@ -5422,7 +5396,25 @@
                 <w:sz w:val="20"/>
                 <w:szCs w:val="20"/>
               </w:rPr>
-              <w:t>- Thesis, Estimate cost for connectin</w:t>
+              <w:t xml:space="preserve">- Thesis, </w:t>
+            </w:r>
+            <w:proofErr w:type="gramStart"/>
+            <w:r>
+              <w:rPr>
+                <w:color w:val="808080"/>
+                <w:sz w:val="20"/>
+                <w:szCs w:val="20"/>
+              </w:rPr>
+              <w:t>Estimate</w:t>
+            </w:r>
+            <w:proofErr w:type="gramEnd"/>
+            <w:r>
+              <w:rPr>
+                <w:color w:val="808080"/>
+                <w:sz w:val="20"/>
+                <w:szCs w:val="20"/>
+              </w:rPr>
+              <w:t xml:space="preserve"> cost for connectin</w:t>
             </w:r>
             <w:r>
               <w:rPr>
@@ -6786,7 +6778,7 @@
 </file>
 
 <file path=customXml/itemProps1.xml><?xml version="1.0" encoding="utf-8"?>
-<ds:datastoreItem xmlns:ds="http://schemas.openxmlformats.org/officeDocument/2006/customXml" ds:itemID="{53C9BD90-B9E9-7644-B5CC-E4BEA8488BFA}">
+<ds:datastoreItem xmlns:ds="http://schemas.openxmlformats.org/officeDocument/2006/customXml" ds:itemID="{17EF0E03-EB35-224A-9FD8-D4B74DC43326}">
   <ds:schemaRefs>
     <ds:schemaRef ds:uri="http://schemas.openxmlformats.org/officeDocument/2006/bibliography"/>
   </ds:schemaRefs>

</xml_diff>